<commit_message>
More CSV files for DataHub
M7, M8, M9
</commit_message>
<xml_diff>
--- a/DataHub sources.docx
+++ b/DataHub sources.docx
@@ -87,7 +87,7 @@
         </w:rPr>
         <w:t>.  Public sector finances time series:  </w:t>
       </w:r>
-      <w:hyperlink r:id="rId4" w:tgtFrame="_blank" w:history="1">
+      <w:hyperlink r:id="rId5" w:tgtFrame="_blank" w:history="1">
         <w:r>
           <w:rPr>
             <w:rStyle w:val="Hyperlink"/>
@@ -175,7 +175,7 @@
         </w:rPr>
         <w:t>Tax revenues £.  </w:t>
       </w:r>
-      <w:hyperlink r:id="rId5" w:tgtFrame="_blank" w:history="1">
+      <w:hyperlink r:id="rId6" w:tgtFrame="_blank" w:history="1">
         <w:r>
           <w:rPr>
             <w:rStyle w:val="Hyperlink"/>
@@ -241,7 +241,7 @@
         </w:rPr>
         <w:t xml:space="preserve"> Public spending £. </w:t>
       </w:r>
-      <w:hyperlink r:id="rId6" w:tgtFrame="_blank" w:history="1">
+      <w:hyperlink r:id="rId7" w:tgtFrame="_blank" w:history="1">
         <w:r>
           <w:rPr>
             <w:rStyle w:val="Hyperlink"/>
@@ -307,7 +307,7 @@
         </w:rPr>
         <w:t xml:space="preserve"> Deficit £.  </w:t>
       </w:r>
-      <w:hyperlink r:id="rId7" w:tgtFrame="_blank" w:history="1">
+      <w:hyperlink r:id="rId8" w:tgtFrame="_blank" w:history="1">
         <w:r>
           <w:rPr>
             <w:rStyle w:val="Hyperlink"/>
@@ -373,7 +373,7 @@
         </w:rPr>
         <w:t xml:space="preserve"> Deficit to GDP ratio.  </w:t>
       </w:r>
-      <w:hyperlink r:id="rId8" w:tgtFrame="_blank" w:history="1">
+      <w:hyperlink r:id="rId9" w:tgtFrame="_blank" w:history="1">
         <w:r>
           <w:rPr>
             <w:rStyle w:val="Hyperlink"/>
@@ -439,7 +439,7 @@
         </w:rPr>
         <w:t xml:space="preserve"> Debt Level £.  </w:t>
       </w:r>
-      <w:hyperlink r:id="rId9" w:tgtFrame="_blank" w:history="1">
+      <w:hyperlink r:id="rId10" w:tgtFrame="_blank" w:history="1">
         <w:r>
           <w:rPr>
             <w:rStyle w:val="Hyperlink"/>
@@ -525,7 +525,7 @@
         </w:rPr>
         <w:t>GDP.  </w:t>
       </w:r>
-      <w:hyperlink r:id="rId10" w:tgtFrame="_blank" w:history="1">
+      <w:hyperlink r:id="rId11" w:tgtFrame="_blank" w:history="1">
         <w:r>
           <w:rPr>
             <w:rStyle w:val="Hyperlink"/>
@@ -683,7 +683,7 @@
         </w:rPr>
         <w:t>. </w:t>
       </w:r>
-      <w:hyperlink r:id="rId11" w:anchor="BM" w:tgtFrame="_blank" w:history="1">
+      <w:hyperlink r:id="rId12" w:anchor="BM" w:tgtFrame="_blank" w:history="1">
         <w:r>
           <w:rPr>
             <w:rStyle w:val="Hyperlink"/>
@@ -740,7 +740,7 @@
         </w:rPr>
         <w:t>Inflation. </w:t>
       </w:r>
-      <w:hyperlink r:id="rId12" w:history="1">
+      <w:hyperlink r:id="rId13" w:history="1">
         <w:r>
           <w:rPr>
             <w:rStyle w:val="Hyperlink"/>
@@ -884,7 +884,7 @@
         </w:rPr>
         <w:t xml:space="preserve">(M4): Nominal GDP. </w:t>
       </w:r>
-      <w:hyperlink r:id="rId13" w:history="1">
+      <w:hyperlink r:id="rId14" w:history="1">
         <w:r>
           <w:rPr>
             <w:rStyle w:val="Hyperlink"/>
@@ -930,7 +930,7 @@
         </w:rPr>
         <w:t xml:space="preserve">(M5): USD to GBP. </w:t>
       </w:r>
-      <w:hyperlink r:id="rId14" w:history="1">
+      <w:hyperlink r:id="rId15" w:history="1">
         <w:r>
           <w:rPr>
             <w:rStyle w:val="Hyperlink"/>
@@ -988,7 +988,7 @@
         </w:rPr>
         <w:t xml:space="preserve">. </w:t>
       </w:r>
-      <w:hyperlink r:id="rId15" w:tgtFrame="_blank" w:history="1">
+      <w:hyperlink r:id="rId16" w:tgtFrame="_blank" w:history="1">
         <w:r>
           <w:rPr>
             <w:rStyle w:val="Hyperlink"/>
@@ -1105,7 +1105,7 @@
         </w:rPr>
         <w:t>Unemployment.  </w:t>
       </w:r>
-      <w:hyperlink r:id="rId16" w:tgtFrame="_blank" w:history="1">
+      <w:hyperlink r:id="rId17" w:tgtFrame="_blank" w:history="1">
         <w:r>
           <w:rPr>
             <w:rStyle w:val="Hyperlink"/>
@@ -1238,7 +1238,7 @@
         </w:rPr>
         <w:t>GDP level. Real. </w:t>
       </w:r>
-      <w:hyperlink r:id="rId17" w:tgtFrame="_blank" w:history="1">
+      <w:hyperlink r:id="rId18" w:tgtFrame="_blank" w:history="1">
         <w:r>
           <w:rPr>
             <w:rStyle w:val="Hyperlink"/>
@@ -1284,7 +1284,7 @@
         </w:rPr>
         <w:t>GDP growth. Real.  </w:t>
       </w:r>
-      <w:hyperlink r:id="rId18" w:tgtFrame="_blank" w:history="1">
+      <w:hyperlink r:id="rId19" w:tgtFrame="_blank" w:history="1">
         <w:r>
           <w:rPr>
             <w:rStyle w:val="Hyperlink"/>
@@ -1342,7 +1342,7 @@
         </w:rPr>
         <w:t xml:space="preserve"> per capita, level.  </w:t>
       </w:r>
-      <w:hyperlink r:id="rId19" w:tgtFrame="_blank" w:history="1">
+      <w:hyperlink r:id="rId20" w:tgtFrame="_blank" w:history="1">
         <w:r>
           <w:rPr>
             <w:rStyle w:val="Hyperlink"/>
@@ -1398,7 +1398,7 @@
         </w:rPr>
         <w:t>Output per hour. </w:t>
       </w:r>
-      <w:hyperlink r:id="rId20" w:history="1">
+      <w:hyperlink r:id="rId21" w:history="1">
         <w:r>
           <w:rPr>
             <w:rStyle w:val="Hyperlink"/>
@@ -1443,7 +1443,7 @@
         </w:rPr>
         <w:t>Government consumption. </w:t>
       </w:r>
-      <w:hyperlink r:id="rId21" w:tgtFrame="_blank" w:history="1">
+      <w:hyperlink r:id="rId22" w:tgtFrame="_blank" w:history="1">
         <w:r>
           <w:rPr>
             <w:rStyle w:val="Hyperlink"/>
@@ -1458,6 +1458,1335 @@
       </w:hyperlink>
     </w:p>
     <w:p/>
+    <w:p/>
+    <w:p/>
+    <w:p>
+      <w:pPr>
+        <w:shd w:val="clear" w:color="auto" w:fill="FFFFFF"/>
+        <w:rPr>
+          <w:rFonts w:ascii="Calibri" w:eastAsia="Times New Roman" w:hAnsi="Calibri" w:cs="Segoe UI"/>
+          <w:color w:val="201F1E"/>
+          <w:sz w:val="22"/>
+          <w:szCs w:val="22"/>
+        </w:rPr>
+      </w:pPr>
+      <w:r>
+        <w:rPr>
+          <w:rFonts w:ascii="Calibri" w:eastAsia="Times New Roman" w:hAnsi="Calibri" w:cs="Segoe UI"/>
+          <w:color w:val="201F1E"/>
+          <w:sz w:val="22"/>
+          <w:szCs w:val="22"/>
+        </w:rPr>
+        <w:t>New charts. Here are all the things I think we need to make this a “complete” macro picture.  </w:t>
+      </w:r>
+    </w:p>
+    <w:p>
+      <w:pPr>
+        <w:numPr>
+          <w:ilvl w:val="1"/>
+          <w:numId w:val="1"/>
+        </w:numPr>
+        <w:shd w:val="clear" w:color="auto" w:fill="FFFFFF"/>
+        <w:rPr>
+          <w:rFonts w:ascii="Calibri" w:eastAsia="Times New Roman" w:hAnsi="Calibri" w:cs="Segoe UI"/>
+          <w:color w:val="201F1E"/>
+          <w:sz w:val="22"/>
+          <w:szCs w:val="22"/>
+        </w:rPr>
+      </w:pPr>
+      <w:r>
+        <w:rPr>
+          <w:rFonts w:ascii="Calibri" w:eastAsia="Times New Roman" w:hAnsi="Calibri" w:cs="Segoe UI"/>
+          <w:color w:val="201F1E"/>
+          <w:sz w:val="22"/>
+          <w:szCs w:val="22"/>
+        </w:rPr>
+        <w:t>Interest rates. Chart with:</w:t>
+      </w:r>
+    </w:p>
+    <w:p>
+      <w:pPr>
+        <w:shd w:val="clear" w:color="auto" w:fill="FFFFFF"/>
+        <w:ind w:left="2160" w:hanging="2160"/>
+        <w:rPr>
+          <w:rFonts w:ascii="Calibri" w:eastAsia="Times New Roman" w:hAnsi="Calibri" w:cs="Times New Roman"/>
+          <w:color w:val="00B050"/>
+          <w:sz w:val="22"/>
+          <w:szCs w:val="22"/>
+        </w:rPr>
+      </w:pPr>
+      <w:r>
+        <w:rPr>
+          <w:rFonts w:ascii="Times New Roman" w:eastAsia="Times New Roman" w:hAnsi="Times New Roman" w:cs="Times New Roman"/>
+          <w:color w:val="201F1E"/>
+          <w:sz w:val="14"/>
+          <w:szCs w:val="14"/>
+          <w:bdr w:val="none" w:sz="0" w:space="0" w:color="auto" w:frame="1"/>
+        </w:rPr>
+        <w:t>                                                               </w:t>
+      </w:r>
+      <w:r>
+        <w:rPr>
+          <w:rFonts w:ascii="Calibri" w:eastAsia="Times New Roman" w:hAnsi="Calibri" w:cs="Times New Roman"/>
+          <w:color w:val="201F1E"/>
+          <w:sz w:val="22"/>
+          <w:szCs w:val="22"/>
+        </w:rPr>
+        <w:t>i.</w:t>
+      </w:r>
+      <w:r>
+        <w:rPr>
+          <w:rFonts w:ascii="Times New Roman" w:eastAsia="Times New Roman" w:hAnsi="Times New Roman" w:cs="Times New Roman"/>
+          <w:color w:val="201F1E"/>
+          <w:sz w:val="14"/>
+          <w:szCs w:val="14"/>
+          <w:bdr w:val="none" w:sz="0" w:space="0" w:color="auto" w:frame="1"/>
+        </w:rPr>
+        <w:t> </w:t>
+      </w:r>
+      <w:r>
+        <w:rPr>
+          <w:rFonts w:ascii="Times New Roman" w:eastAsia="Times New Roman" w:hAnsi="Times New Roman" w:cs="Times New Roman"/>
+          <w:color w:val="00B050"/>
+          <w:sz w:val="14"/>
+          <w:szCs w:val="14"/>
+          <w:bdr w:val="none" w:sz="0" w:space="0" w:color="auto" w:frame="1"/>
+        </w:rPr>
+        <w:t>     </w:t>
+      </w:r>
+      <w:r>
+        <w:rPr>
+          <w:rFonts w:ascii="Calibri" w:eastAsia="Times New Roman" w:hAnsi="Calibri" w:cs="Times New Roman"/>
+          <w:color w:val="00B050"/>
+          <w:sz w:val="22"/>
+          <w:szCs w:val="22"/>
+        </w:rPr>
+        <w:t>Bank Rate (we have this file)</w:t>
+      </w:r>
+      <w:r>
+        <w:rPr>
+          <w:rFonts w:ascii="Calibri" w:eastAsia="Times New Roman" w:hAnsi="Calibri" w:cs="Times New Roman"/>
+          <w:color w:val="00B050"/>
+          <w:sz w:val="22"/>
+          <w:szCs w:val="22"/>
+        </w:rPr>
+        <w:t xml:space="preserve"> – M3</w:t>
+      </w:r>
+    </w:p>
+    <w:p>
+      <w:pPr>
+        <w:shd w:val="clear" w:color="auto" w:fill="FFFFFF"/>
+        <w:ind w:left="2160" w:hanging="2160"/>
+        <w:rPr>
+          <w:rFonts w:ascii="Calibri" w:eastAsia="Times New Roman" w:hAnsi="Calibri" w:cs="Times New Roman"/>
+          <w:color w:val="201F1E"/>
+          <w:sz w:val="22"/>
+          <w:szCs w:val="22"/>
+        </w:rPr>
+      </w:pPr>
+      <w:r>
+        <w:rPr>
+          <w:rFonts w:ascii="Times New Roman" w:eastAsia="Times New Roman" w:hAnsi="Times New Roman" w:cs="Times New Roman"/>
+          <w:color w:val="00B050"/>
+          <w:sz w:val="14"/>
+          <w:szCs w:val="14"/>
+          <w:bdr w:val="none" w:sz="0" w:space="0" w:color="auto" w:frame="1"/>
+        </w:rPr>
+        <w:t>                                                             </w:t>
+      </w:r>
+      <w:r>
+        <w:rPr>
+          <w:rFonts w:ascii="Calibri" w:eastAsia="Times New Roman" w:hAnsi="Calibri" w:cs="Times New Roman"/>
+          <w:color w:val="00B050"/>
+          <w:sz w:val="22"/>
+          <w:szCs w:val="22"/>
+        </w:rPr>
+        <w:t>ii.</w:t>
+      </w:r>
+      <w:r>
+        <w:rPr>
+          <w:rFonts w:ascii="Times New Roman" w:eastAsia="Times New Roman" w:hAnsi="Times New Roman" w:cs="Times New Roman"/>
+          <w:color w:val="00B050"/>
+          <w:sz w:val="14"/>
+          <w:szCs w:val="14"/>
+          <w:bdr w:val="none" w:sz="0" w:space="0" w:color="auto" w:frame="1"/>
+        </w:rPr>
+        <w:t>      </w:t>
+      </w:r>
+      <w:r>
+        <w:rPr>
+          <w:rFonts w:ascii="Calibri" w:eastAsia="Times New Roman" w:hAnsi="Calibri" w:cs="Times New Roman"/>
+          <w:color w:val="00B050"/>
+          <w:sz w:val="22"/>
+          <w:szCs w:val="22"/>
+        </w:rPr>
+        <w:t>UK government bond</w:t>
+      </w:r>
+      <w:r>
+        <w:rPr>
+          <w:rFonts w:ascii="Calibri" w:eastAsia="Times New Roman" w:hAnsi="Calibri" w:cs="Times New Roman"/>
+          <w:color w:val="00B050"/>
+          <w:sz w:val="22"/>
+          <w:szCs w:val="22"/>
+        </w:rPr>
+        <w:t xml:space="preserve"> (M7): </w:t>
+      </w:r>
+      <w:r>
+        <w:rPr>
+          <w:rFonts w:ascii="Calibri" w:eastAsia="Times New Roman" w:hAnsi="Calibri" w:cs="Times New Roman"/>
+          <w:color w:val="201F1E"/>
+          <w:sz w:val="22"/>
+          <w:szCs w:val="22"/>
+        </w:rPr>
+        <w:fldChar w:fldCharType="begin"/>
+      </w:r>
+      <w:ins w:id="2" w:author="Charlie Meyrick" w:date="2021-03-23T15:56:00Z">
+        <w:r>
+          <w:rPr>
+            <w:rFonts w:ascii="Calibri" w:eastAsia="Times New Roman" w:hAnsi="Calibri" w:cs="Times New Roman"/>
+            <w:color w:val="201F1E"/>
+            <w:sz w:val="22"/>
+            <w:szCs w:val="22"/>
+          </w:rPr>
+          <w:instrText xml:space="preserve"> HYPERLINK "</w:instrText>
+        </w:r>
+      </w:ins>
+      <w:r>
+        <w:rPr>
+          <w:rFonts w:ascii="Calibri" w:eastAsia="Times New Roman" w:hAnsi="Calibri" w:cs="Times New Roman"/>
+          <w:color w:val="201F1E"/>
+          <w:sz w:val="22"/>
+          <w:szCs w:val="22"/>
+        </w:rPr>
+        <w:instrText>http://www.bankofengland.co.uk/boeapps/iadb/index.asp?Travel=NIxIRx&amp;levels=1&amp;XNotes=Y&amp;G0Xtop.x=37&amp;G0Xtop.y=10&amp;C=7U9&amp;XNotes2=Y&amp;Nodes=X4051X4052X4053X4058X3687X3764X3765&amp;SectionRequired=I&amp;HideNums=-1&amp;ExtraInfo=true#BM</w:instrText>
+      </w:r>
+      <w:ins w:id="3" w:author="Charlie Meyrick" w:date="2021-03-23T15:56:00Z">
+        <w:r>
+          <w:rPr>
+            <w:rFonts w:ascii="Calibri" w:eastAsia="Times New Roman" w:hAnsi="Calibri" w:cs="Times New Roman"/>
+            <w:color w:val="201F1E"/>
+            <w:sz w:val="22"/>
+            <w:szCs w:val="22"/>
+          </w:rPr>
+          <w:instrText xml:space="preserve">" </w:instrText>
+        </w:r>
+      </w:ins>
+      <w:r>
+        <w:rPr>
+          <w:rFonts w:ascii="Calibri" w:eastAsia="Times New Roman" w:hAnsi="Calibri" w:cs="Times New Roman"/>
+          <w:color w:val="201F1E"/>
+          <w:sz w:val="22"/>
+          <w:szCs w:val="22"/>
+        </w:rPr>
+        <w:fldChar w:fldCharType="separate"/>
+      </w:r>
+      <w:r>
+        <w:rPr>
+          <w:rStyle w:val="Hyperlink"/>
+          <w:rFonts w:ascii="Calibri" w:eastAsia="Times New Roman" w:hAnsi="Calibri" w:cs="Times New Roman"/>
+          <w:sz w:val="22"/>
+          <w:szCs w:val="22"/>
+        </w:rPr>
+        <w:t>http://www.bankofengland.co.uk/boeapps/iadb/index.asp?Travel=NIxIRx&amp;levels=1&amp;XNotes=Y&amp;G0Xtop.x=37&amp;G0Xtop.y=10&amp;C=7U9&amp;XNotes2=Y&amp;Nodes=X4051X4052X4053X4058X3687X3764X3765&amp;SectionRequired=I&amp;HideNums=-1&amp;ExtraInfo=true#BM</w:t>
+      </w:r>
+      <w:r>
+        <w:rPr>
+          <w:rFonts w:ascii="Calibri" w:eastAsia="Times New Roman" w:hAnsi="Calibri" w:cs="Times New Roman"/>
+          <w:color w:val="201F1E"/>
+          <w:sz w:val="22"/>
+          <w:szCs w:val="22"/>
+        </w:rPr>
+        <w:fldChar w:fldCharType="end"/>
+      </w:r>
+      <w:r>
+        <w:rPr>
+          <w:rFonts w:ascii="Calibri" w:eastAsia="Times New Roman" w:hAnsi="Calibri" w:cs="Times New Roman"/>
+          <w:color w:val="201F1E"/>
+          <w:sz w:val="22"/>
+          <w:szCs w:val="22"/>
+        </w:rPr>
+        <w:t xml:space="preserve"> </w:t>
+      </w:r>
+    </w:p>
+    <w:p>
+      <w:pPr>
+        <w:shd w:val="clear" w:color="auto" w:fill="FFFFFF"/>
+        <w:ind w:left="2160" w:hanging="2160"/>
+        <w:rPr>
+          <w:rFonts w:ascii="Calibri" w:eastAsia="Times New Roman" w:hAnsi="Calibri" w:cs="Times New Roman"/>
+          <w:color w:val="00B050"/>
+          <w:sz w:val="22"/>
+          <w:szCs w:val="22"/>
+        </w:rPr>
+      </w:pPr>
+      <w:r>
+        <w:rPr>
+          <w:rFonts w:ascii="Times New Roman" w:eastAsia="Times New Roman" w:hAnsi="Times New Roman" w:cs="Times New Roman"/>
+          <w:color w:val="00B050"/>
+          <w:sz w:val="14"/>
+          <w:szCs w:val="14"/>
+          <w:bdr w:val="none" w:sz="0" w:space="0" w:color="auto" w:frame="1"/>
+        </w:rPr>
+        <w:t>                                                           </w:t>
+      </w:r>
+      <w:r>
+        <w:rPr>
+          <w:rFonts w:ascii="Calibri" w:eastAsia="Times New Roman" w:hAnsi="Calibri" w:cs="Times New Roman"/>
+          <w:color w:val="00B050"/>
+          <w:sz w:val="22"/>
+          <w:szCs w:val="22"/>
+        </w:rPr>
+        <w:t>iii.</w:t>
+      </w:r>
+      <w:r>
+        <w:rPr>
+          <w:rFonts w:ascii="Times New Roman" w:eastAsia="Times New Roman" w:hAnsi="Times New Roman" w:cs="Times New Roman"/>
+          <w:color w:val="00B050"/>
+          <w:sz w:val="14"/>
+          <w:szCs w:val="14"/>
+          <w:bdr w:val="none" w:sz="0" w:space="0" w:color="auto" w:frame="1"/>
+        </w:rPr>
+        <w:t>      </w:t>
+      </w:r>
+      <w:r>
+        <w:rPr>
+          <w:rFonts w:ascii="Calibri" w:eastAsia="Times New Roman" w:hAnsi="Calibri" w:cs="Times New Roman"/>
+          <w:color w:val="00B050"/>
+          <w:sz w:val="22"/>
+          <w:szCs w:val="22"/>
+        </w:rPr>
+        <w:t>A PNFC bond. (</w:t>
+      </w:r>
+      <w:proofErr w:type="gramStart"/>
+      <w:r>
+        <w:rPr>
+          <w:rFonts w:ascii="Calibri" w:eastAsia="Times New Roman" w:hAnsi="Calibri" w:cs="Times New Roman"/>
+          <w:color w:val="00B050"/>
+          <w:sz w:val="22"/>
+          <w:szCs w:val="22"/>
+        </w:rPr>
+        <w:t>i.e.</w:t>
+      </w:r>
+      <w:proofErr w:type="gramEnd"/>
+      <w:r>
+        <w:rPr>
+          <w:rFonts w:ascii="Calibri" w:eastAsia="Times New Roman" w:hAnsi="Calibri" w:cs="Times New Roman"/>
+          <w:color w:val="00B050"/>
+          <w:sz w:val="22"/>
+          <w:szCs w:val="22"/>
+        </w:rPr>
+        <w:t xml:space="preserve"> a company bond)</w:t>
+      </w:r>
+      <w:r>
+        <w:rPr>
+          <w:rFonts w:ascii="Calibri" w:eastAsia="Times New Roman" w:hAnsi="Calibri" w:cs="Times New Roman"/>
+          <w:color w:val="00B050"/>
+          <w:sz w:val="22"/>
+          <w:szCs w:val="22"/>
+        </w:rPr>
+        <w:t xml:space="preserve"> (M8): </w:t>
+      </w:r>
+      <w:hyperlink r:id="rId23" w:history="1">
+        <w:r>
+          <w:rPr>
+            <w:rStyle w:val="Hyperlink"/>
+            <w:rFonts w:ascii="Calibri" w:eastAsia="Times New Roman" w:hAnsi="Calibri" w:cs="Times New Roman"/>
+            <w:sz w:val="22"/>
+            <w:szCs w:val="22"/>
+          </w:rPr>
+          <w:t>https://www.bankofengland.co.uk/boeapps/database/fromshowcolumns.asp?Travel=NIxAZxSUx&amp;FromSeries=1&amp;ToSeries=50&amp;DAT=RNG&amp;FD=1&amp;FM=Jan&amp;FY=1963&amp;TD=31&amp;TM=Dec&amp;TY=2021&amp;FNY=Y&amp;CSVF=TT&amp;html.x=66&amp;html.y=26&amp;SeriesCodes=CFMBJ72&amp;UsingCodes=Y&amp;Filter=N&amp;title=CFMBJ72&amp;VPD=Y</w:t>
+        </w:r>
+      </w:hyperlink>
+      <w:r>
+        <w:rPr>
+          <w:rFonts w:ascii="Calibri" w:eastAsia="Times New Roman" w:hAnsi="Calibri" w:cs="Times New Roman"/>
+          <w:color w:val="00B050"/>
+          <w:sz w:val="22"/>
+          <w:szCs w:val="22"/>
+        </w:rPr>
+        <w:t xml:space="preserve"> </w:t>
+      </w:r>
+    </w:p>
+    <w:p>
+      <w:pPr>
+        <w:shd w:val="clear" w:color="auto" w:fill="FFFFFF"/>
+        <w:ind w:left="2160" w:hanging="2160"/>
+        <w:rPr>
+          <w:rFonts w:ascii="Calibri" w:eastAsia="Times New Roman" w:hAnsi="Calibri" w:cs="Times New Roman"/>
+          <w:color w:val="201F1E"/>
+          <w:sz w:val="22"/>
+          <w:szCs w:val="22"/>
+        </w:rPr>
+      </w:pPr>
+      <w:r>
+        <w:rPr>
+          <w:rFonts w:ascii="Times New Roman" w:eastAsia="Times New Roman" w:hAnsi="Times New Roman" w:cs="Times New Roman"/>
+          <w:color w:val="201F1E"/>
+          <w:sz w:val="14"/>
+          <w:szCs w:val="14"/>
+          <w:bdr w:val="none" w:sz="0" w:space="0" w:color="auto" w:frame="1"/>
+        </w:rPr>
+        <w:t>                                                           </w:t>
+      </w:r>
+      <w:r>
+        <w:rPr>
+          <w:rFonts w:ascii="Calibri" w:eastAsia="Times New Roman" w:hAnsi="Calibri" w:cs="Times New Roman"/>
+          <w:color w:val="00B050"/>
+          <w:sz w:val="22"/>
+          <w:szCs w:val="22"/>
+        </w:rPr>
+        <w:t>iv.</w:t>
+      </w:r>
+      <w:r>
+        <w:rPr>
+          <w:rFonts w:ascii="Times New Roman" w:eastAsia="Times New Roman" w:hAnsi="Times New Roman" w:cs="Times New Roman"/>
+          <w:color w:val="00B050"/>
+          <w:sz w:val="14"/>
+          <w:szCs w:val="14"/>
+          <w:bdr w:val="none" w:sz="0" w:space="0" w:color="auto" w:frame="1"/>
+        </w:rPr>
+        <w:t>      </w:t>
+      </w:r>
+      <w:r>
+        <w:rPr>
+          <w:rFonts w:ascii="Calibri" w:eastAsia="Times New Roman" w:hAnsi="Calibri" w:cs="Times New Roman"/>
+          <w:color w:val="00B050"/>
+          <w:sz w:val="22"/>
+          <w:szCs w:val="22"/>
+        </w:rPr>
+        <w:t>HH mortgage rate.</w:t>
+      </w:r>
+      <w:r>
+        <w:rPr>
+          <w:rFonts w:ascii="Calibri" w:eastAsia="Times New Roman" w:hAnsi="Calibri" w:cs="Times New Roman"/>
+          <w:color w:val="00B050"/>
+          <w:sz w:val="22"/>
+          <w:szCs w:val="22"/>
+        </w:rPr>
+        <w:t xml:space="preserve"> (M9): </w:t>
+      </w:r>
+      <w:hyperlink r:id="rId24" w:history="1">
+        <w:r>
+          <w:rPr>
+            <w:rStyle w:val="Hyperlink"/>
+            <w:rFonts w:ascii="Calibri" w:eastAsia="Times New Roman" w:hAnsi="Calibri" w:cs="Times New Roman"/>
+            <w:sz w:val="22"/>
+            <w:szCs w:val="22"/>
+          </w:rPr>
+          <w:t>https://www.bankofengland.co.uk/boeapps/database/fromshowcolumns.asp?Travel=NIxAZxSUx&amp;FromSeries=1&amp;ToSeries=50&amp;DAT=RNG&amp;FD=1&amp;FM=Jan&amp;FY=2006&amp;TD=31&amp;TM=Dec&amp;TY=2025&amp;FNY=Y&amp;CSVF=TT&amp;html.x=66&amp;html.y=26&amp;SeriesCodes=CFMBX2D&amp;UsingCodes=Y&amp;Filter=N&amp;title=CFMBX2D&amp;VPD=Y</w:t>
+        </w:r>
+      </w:hyperlink>
+      <w:r>
+        <w:rPr>
+          <w:rFonts w:ascii="Calibri" w:eastAsia="Times New Roman" w:hAnsi="Calibri" w:cs="Times New Roman"/>
+          <w:color w:val="201F1E"/>
+          <w:sz w:val="22"/>
+          <w:szCs w:val="22"/>
+        </w:rPr>
+        <w:t xml:space="preserve"> </w:t>
+      </w:r>
+    </w:p>
+    <w:p>
+      <w:pPr>
+        <w:numPr>
+          <w:ilvl w:val="1"/>
+          <w:numId w:val="2"/>
+        </w:numPr>
+        <w:shd w:val="clear" w:color="auto" w:fill="FFFFFF"/>
+        <w:rPr>
+          <w:rFonts w:ascii="Calibri" w:eastAsia="Times New Roman" w:hAnsi="Calibri" w:cs="Segoe UI"/>
+          <w:color w:val="201F1E"/>
+          <w:sz w:val="22"/>
+          <w:szCs w:val="22"/>
+        </w:rPr>
+      </w:pPr>
+      <w:r>
+        <w:rPr>
+          <w:rFonts w:ascii="Calibri" w:eastAsia="Times New Roman" w:hAnsi="Calibri" w:cs="Segoe UI"/>
+          <w:color w:val="201F1E"/>
+          <w:sz w:val="22"/>
+          <w:szCs w:val="22"/>
+        </w:rPr>
+        <w:t>Credit supply.</w:t>
+      </w:r>
+    </w:p>
+    <w:p>
+      <w:pPr>
+        <w:shd w:val="clear" w:color="auto" w:fill="FFFFFF"/>
+        <w:ind w:left="2160" w:hanging="2160"/>
+        <w:rPr>
+          <w:rFonts w:ascii="Calibri" w:eastAsia="Times New Roman" w:hAnsi="Calibri" w:cs="Times New Roman"/>
+          <w:color w:val="201F1E"/>
+          <w:sz w:val="22"/>
+          <w:szCs w:val="22"/>
+        </w:rPr>
+      </w:pPr>
+      <w:r>
+        <w:rPr>
+          <w:rFonts w:ascii="Times New Roman" w:eastAsia="Times New Roman" w:hAnsi="Times New Roman" w:cs="Times New Roman"/>
+          <w:color w:val="201F1E"/>
+          <w:sz w:val="14"/>
+          <w:szCs w:val="14"/>
+          <w:bdr w:val="none" w:sz="0" w:space="0" w:color="auto" w:frame="1"/>
+        </w:rPr>
+        <w:t>                                                               </w:t>
+      </w:r>
+      <w:r>
+        <w:rPr>
+          <w:rFonts w:ascii="Calibri" w:eastAsia="Times New Roman" w:hAnsi="Calibri" w:cs="Times New Roman"/>
+          <w:color w:val="201F1E"/>
+          <w:sz w:val="22"/>
+          <w:szCs w:val="22"/>
+        </w:rPr>
+        <w:t>i.</w:t>
+      </w:r>
+      <w:r>
+        <w:rPr>
+          <w:rFonts w:ascii="Times New Roman" w:eastAsia="Times New Roman" w:hAnsi="Times New Roman" w:cs="Times New Roman"/>
+          <w:color w:val="201F1E"/>
+          <w:sz w:val="14"/>
+          <w:szCs w:val="14"/>
+          <w:bdr w:val="none" w:sz="0" w:space="0" w:color="auto" w:frame="1"/>
+        </w:rPr>
+        <w:t>      </w:t>
+      </w:r>
+      <w:r>
+        <w:rPr>
+          <w:rFonts w:ascii="Calibri" w:eastAsia="Times New Roman" w:hAnsi="Calibri" w:cs="Times New Roman"/>
+          <w:color w:val="201F1E"/>
+          <w:sz w:val="22"/>
+          <w:szCs w:val="22"/>
+        </w:rPr>
+        <w:t>Lending outstanding to firms.</w:t>
+      </w:r>
+    </w:p>
+    <w:p>
+      <w:pPr>
+        <w:shd w:val="clear" w:color="auto" w:fill="FFFFFF"/>
+        <w:ind w:left="2160" w:hanging="2160"/>
+        <w:rPr>
+          <w:rFonts w:ascii="Calibri" w:eastAsia="Times New Roman" w:hAnsi="Calibri" w:cs="Times New Roman"/>
+          <w:color w:val="201F1E"/>
+          <w:sz w:val="22"/>
+          <w:szCs w:val="22"/>
+        </w:rPr>
+      </w:pPr>
+      <w:r>
+        <w:rPr>
+          <w:rFonts w:ascii="Times New Roman" w:eastAsia="Times New Roman" w:hAnsi="Times New Roman" w:cs="Times New Roman"/>
+          <w:color w:val="201F1E"/>
+          <w:sz w:val="14"/>
+          <w:szCs w:val="14"/>
+          <w:bdr w:val="none" w:sz="0" w:space="0" w:color="auto" w:frame="1"/>
+        </w:rPr>
+        <w:t>                                                             </w:t>
+      </w:r>
+      <w:r>
+        <w:rPr>
+          <w:rFonts w:ascii="Calibri" w:eastAsia="Times New Roman" w:hAnsi="Calibri" w:cs="Times New Roman"/>
+          <w:color w:val="201F1E"/>
+          <w:sz w:val="22"/>
+          <w:szCs w:val="22"/>
+        </w:rPr>
+        <w:t>ii.</w:t>
+      </w:r>
+      <w:r>
+        <w:rPr>
+          <w:rFonts w:ascii="Times New Roman" w:eastAsia="Times New Roman" w:hAnsi="Times New Roman" w:cs="Times New Roman"/>
+          <w:color w:val="201F1E"/>
+          <w:sz w:val="14"/>
+          <w:szCs w:val="14"/>
+          <w:bdr w:val="none" w:sz="0" w:space="0" w:color="auto" w:frame="1"/>
+        </w:rPr>
+        <w:t>      </w:t>
+      </w:r>
+      <w:r>
+        <w:rPr>
+          <w:rFonts w:ascii="Calibri" w:eastAsia="Times New Roman" w:hAnsi="Calibri" w:cs="Times New Roman"/>
+          <w:color w:val="201F1E"/>
+          <w:sz w:val="22"/>
+          <w:szCs w:val="22"/>
+        </w:rPr>
+        <w:t>Lending outstanding to households.</w:t>
+      </w:r>
+    </w:p>
+    <w:p>
+      <w:pPr>
+        <w:numPr>
+          <w:ilvl w:val="1"/>
+          <w:numId w:val="3"/>
+        </w:numPr>
+        <w:shd w:val="clear" w:color="auto" w:fill="FFFFFF"/>
+        <w:rPr>
+          <w:rFonts w:ascii="Calibri" w:eastAsia="Times New Roman" w:hAnsi="Calibri" w:cs="Segoe UI"/>
+          <w:color w:val="201F1E"/>
+          <w:sz w:val="22"/>
+          <w:szCs w:val="22"/>
+        </w:rPr>
+      </w:pPr>
+      <w:r>
+        <w:rPr>
+          <w:rFonts w:ascii="Calibri" w:eastAsia="Times New Roman" w:hAnsi="Calibri" w:cs="Segoe UI"/>
+          <w:color w:val="201F1E"/>
+          <w:sz w:val="22"/>
+          <w:szCs w:val="22"/>
+        </w:rPr>
+        <w:t>Trade. Current account.</w:t>
+      </w:r>
+    </w:p>
+    <w:p>
+      <w:pPr>
+        <w:shd w:val="clear" w:color="auto" w:fill="FFFFFF"/>
+        <w:ind w:left="2160" w:hanging="2160"/>
+        <w:rPr>
+          <w:rFonts w:ascii="Calibri" w:eastAsia="Times New Roman" w:hAnsi="Calibri" w:cs="Times New Roman"/>
+          <w:color w:val="201F1E"/>
+          <w:sz w:val="22"/>
+          <w:szCs w:val="22"/>
+        </w:rPr>
+      </w:pPr>
+      <w:r>
+        <w:rPr>
+          <w:rFonts w:ascii="Times New Roman" w:eastAsia="Times New Roman" w:hAnsi="Times New Roman" w:cs="Times New Roman"/>
+          <w:color w:val="201F1E"/>
+          <w:sz w:val="14"/>
+          <w:szCs w:val="14"/>
+          <w:bdr w:val="none" w:sz="0" w:space="0" w:color="auto" w:frame="1"/>
+        </w:rPr>
+        <w:t>                                                               </w:t>
+      </w:r>
+      <w:r>
+        <w:rPr>
+          <w:rFonts w:ascii="Calibri" w:eastAsia="Times New Roman" w:hAnsi="Calibri" w:cs="Times New Roman"/>
+          <w:color w:val="201F1E"/>
+          <w:sz w:val="22"/>
+          <w:szCs w:val="22"/>
+        </w:rPr>
+        <w:t>i.</w:t>
+      </w:r>
+      <w:r>
+        <w:rPr>
+          <w:rFonts w:ascii="Times New Roman" w:eastAsia="Times New Roman" w:hAnsi="Times New Roman" w:cs="Times New Roman"/>
+          <w:color w:val="201F1E"/>
+          <w:sz w:val="14"/>
+          <w:szCs w:val="14"/>
+          <w:bdr w:val="none" w:sz="0" w:space="0" w:color="auto" w:frame="1"/>
+        </w:rPr>
+        <w:t>      </w:t>
+      </w:r>
+      <w:r>
+        <w:rPr>
+          <w:rFonts w:ascii="Calibri" w:eastAsia="Times New Roman" w:hAnsi="Calibri" w:cs="Times New Roman"/>
+          <w:color w:val="201F1E"/>
+          <w:sz w:val="22"/>
+          <w:szCs w:val="22"/>
+        </w:rPr>
+        <w:t>Exports and Imports. Goods and services. (</w:t>
+      </w:r>
+      <w:proofErr w:type="gramStart"/>
+      <w:r>
+        <w:rPr>
+          <w:rFonts w:ascii="Calibri" w:eastAsia="Times New Roman" w:hAnsi="Calibri" w:cs="Times New Roman"/>
+          <w:color w:val="201F1E"/>
+          <w:sz w:val="22"/>
+          <w:szCs w:val="22"/>
+        </w:rPr>
+        <w:t>i.e.</w:t>
+      </w:r>
+      <w:proofErr w:type="gramEnd"/>
+      <w:r>
+        <w:rPr>
+          <w:rFonts w:ascii="Calibri" w:eastAsia="Times New Roman" w:hAnsi="Calibri" w:cs="Times New Roman"/>
+          <w:color w:val="201F1E"/>
+          <w:sz w:val="22"/>
+          <w:szCs w:val="22"/>
+        </w:rPr>
+        <w:t xml:space="preserve"> 4 series). Stacked bar.  </w:t>
+      </w:r>
+    </w:p>
+    <w:p>
+      <w:pPr>
+        <w:shd w:val="clear" w:color="auto" w:fill="FFFFFF"/>
+        <w:ind w:left="2160" w:hanging="2160"/>
+        <w:rPr>
+          <w:rFonts w:ascii="Calibri" w:eastAsia="Times New Roman" w:hAnsi="Calibri" w:cs="Times New Roman"/>
+          <w:color w:val="201F1E"/>
+          <w:sz w:val="22"/>
+          <w:szCs w:val="22"/>
+        </w:rPr>
+      </w:pPr>
+      <w:r>
+        <w:rPr>
+          <w:rFonts w:ascii="Times New Roman" w:eastAsia="Times New Roman" w:hAnsi="Times New Roman" w:cs="Times New Roman"/>
+          <w:color w:val="201F1E"/>
+          <w:sz w:val="14"/>
+          <w:szCs w:val="14"/>
+          <w:bdr w:val="none" w:sz="0" w:space="0" w:color="auto" w:frame="1"/>
+        </w:rPr>
+        <w:t>                                                             </w:t>
+      </w:r>
+      <w:r>
+        <w:rPr>
+          <w:rFonts w:ascii="Calibri" w:eastAsia="Times New Roman" w:hAnsi="Calibri" w:cs="Times New Roman"/>
+          <w:color w:val="201F1E"/>
+          <w:sz w:val="22"/>
+          <w:szCs w:val="22"/>
+        </w:rPr>
+        <w:t>ii.</w:t>
+      </w:r>
+      <w:r>
+        <w:rPr>
+          <w:rFonts w:ascii="Times New Roman" w:eastAsia="Times New Roman" w:hAnsi="Times New Roman" w:cs="Times New Roman"/>
+          <w:color w:val="201F1E"/>
+          <w:sz w:val="14"/>
+          <w:szCs w:val="14"/>
+          <w:bdr w:val="none" w:sz="0" w:space="0" w:color="auto" w:frame="1"/>
+        </w:rPr>
+        <w:t>      </w:t>
+      </w:r>
+      <w:r>
+        <w:rPr>
+          <w:rFonts w:ascii="Calibri" w:eastAsia="Times New Roman" w:hAnsi="Calibri" w:cs="Times New Roman"/>
+          <w:color w:val="201F1E"/>
+          <w:sz w:val="22"/>
+          <w:szCs w:val="22"/>
+        </w:rPr>
+        <w:t>Current account.</w:t>
+      </w:r>
+    </w:p>
+    <w:p>
+      <w:pPr>
+        <w:numPr>
+          <w:ilvl w:val="1"/>
+          <w:numId w:val="4"/>
+        </w:numPr>
+        <w:shd w:val="clear" w:color="auto" w:fill="FFFFFF"/>
+        <w:rPr>
+          <w:rFonts w:ascii="Calibri" w:eastAsia="Times New Roman" w:hAnsi="Calibri" w:cs="Segoe UI"/>
+          <w:color w:val="201F1E"/>
+          <w:sz w:val="22"/>
+          <w:szCs w:val="22"/>
+        </w:rPr>
+      </w:pPr>
+      <w:r>
+        <w:rPr>
+          <w:rFonts w:ascii="Calibri" w:eastAsia="Times New Roman" w:hAnsi="Calibri" w:cs="Segoe UI"/>
+          <w:color w:val="201F1E"/>
+          <w:sz w:val="22"/>
+          <w:szCs w:val="22"/>
+        </w:rPr>
+        <w:t>Asset prices and wealth inequality.</w:t>
+      </w:r>
+    </w:p>
+    <w:p>
+      <w:pPr>
+        <w:shd w:val="clear" w:color="auto" w:fill="FFFFFF"/>
+        <w:ind w:left="2160" w:hanging="2160"/>
+        <w:rPr>
+          <w:rFonts w:ascii="Calibri" w:eastAsia="Times New Roman" w:hAnsi="Calibri" w:cs="Times New Roman"/>
+          <w:color w:val="201F1E"/>
+          <w:sz w:val="22"/>
+          <w:szCs w:val="22"/>
+        </w:rPr>
+      </w:pPr>
+      <w:r>
+        <w:rPr>
+          <w:rFonts w:ascii="Times New Roman" w:eastAsia="Times New Roman" w:hAnsi="Times New Roman" w:cs="Times New Roman"/>
+          <w:color w:val="201F1E"/>
+          <w:sz w:val="14"/>
+          <w:szCs w:val="14"/>
+          <w:bdr w:val="none" w:sz="0" w:space="0" w:color="auto" w:frame="1"/>
+        </w:rPr>
+        <w:t>                                                               </w:t>
+      </w:r>
+      <w:r>
+        <w:rPr>
+          <w:rFonts w:ascii="Calibri" w:eastAsia="Times New Roman" w:hAnsi="Calibri" w:cs="Times New Roman"/>
+          <w:color w:val="201F1E"/>
+          <w:sz w:val="22"/>
+          <w:szCs w:val="22"/>
+        </w:rPr>
+        <w:t>i.</w:t>
+      </w:r>
+      <w:r>
+        <w:rPr>
+          <w:rFonts w:ascii="Times New Roman" w:eastAsia="Times New Roman" w:hAnsi="Times New Roman" w:cs="Times New Roman"/>
+          <w:color w:val="201F1E"/>
+          <w:sz w:val="14"/>
+          <w:szCs w:val="14"/>
+          <w:bdr w:val="none" w:sz="0" w:space="0" w:color="auto" w:frame="1"/>
+        </w:rPr>
+        <w:t>      </w:t>
+      </w:r>
+      <w:r>
+        <w:rPr>
+          <w:rFonts w:ascii="Calibri" w:eastAsia="Times New Roman" w:hAnsi="Calibri" w:cs="Times New Roman"/>
+          <w:color w:val="201F1E"/>
+          <w:sz w:val="22"/>
+          <w:szCs w:val="22"/>
+        </w:rPr>
+        <w:t>Here I am not 100% the best way to show, so this is one to do some digging on. Is there a chart of the share of wealth held by the top 10%?</w:t>
+      </w:r>
+    </w:p>
+    <w:p>
+      <w:pPr>
+        <w:numPr>
+          <w:ilvl w:val="1"/>
+          <w:numId w:val="5"/>
+        </w:numPr>
+        <w:shd w:val="clear" w:color="auto" w:fill="FFFFFF"/>
+        <w:rPr>
+          <w:rFonts w:ascii="Calibri" w:eastAsia="Times New Roman" w:hAnsi="Calibri" w:cs="Segoe UI"/>
+          <w:color w:val="201F1E"/>
+          <w:sz w:val="22"/>
+          <w:szCs w:val="22"/>
+        </w:rPr>
+      </w:pPr>
+      <w:r>
+        <w:rPr>
+          <w:rFonts w:ascii="Calibri" w:eastAsia="Times New Roman" w:hAnsi="Calibri" w:cs="Segoe UI"/>
+          <w:color w:val="201F1E"/>
+          <w:sz w:val="22"/>
+          <w:szCs w:val="22"/>
+        </w:rPr>
+        <w:t>New money.</w:t>
+      </w:r>
+    </w:p>
+    <w:p>
+      <w:pPr>
+        <w:shd w:val="clear" w:color="auto" w:fill="FFFFFF"/>
+        <w:ind w:left="2160" w:hanging="2160"/>
+        <w:rPr>
+          <w:rFonts w:ascii="Calibri" w:eastAsia="Times New Roman" w:hAnsi="Calibri" w:cs="Times New Roman"/>
+          <w:color w:val="201F1E"/>
+          <w:sz w:val="22"/>
+          <w:szCs w:val="22"/>
+        </w:rPr>
+      </w:pPr>
+      <w:r>
+        <w:rPr>
+          <w:rFonts w:ascii="Times New Roman" w:eastAsia="Times New Roman" w:hAnsi="Times New Roman" w:cs="Times New Roman"/>
+          <w:color w:val="201F1E"/>
+          <w:sz w:val="14"/>
+          <w:szCs w:val="14"/>
+          <w:bdr w:val="none" w:sz="0" w:space="0" w:color="auto" w:frame="1"/>
+        </w:rPr>
+        <w:t>                                                               </w:t>
+      </w:r>
+      <w:r>
+        <w:rPr>
+          <w:rFonts w:ascii="Calibri" w:eastAsia="Times New Roman" w:hAnsi="Calibri" w:cs="Times New Roman"/>
+          <w:color w:val="201F1E"/>
+          <w:sz w:val="22"/>
+          <w:szCs w:val="22"/>
+        </w:rPr>
+        <w:t>i.</w:t>
+      </w:r>
+      <w:r>
+        <w:rPr>
+          <w:rFonts w:ascii="Times New Roman" w:eastAsia="Times New Roman" w:hAnsi="Times New Roman" w:cs="Times New Roman"/>
+          <w:color w:val="201F1E"/>
+          <w:sz w:val="14"/>
+          <w:szCs w:val="14"/>
+          <w:bdr w:val="none" w:sz="0" w:space="0" w:color="auto" w:frame="1"/>
+        </w:rPr>
+        <w:t>      </w:t>
+      </w:r>
+      <w:r>
+        <w:rPr>
+          <w:rFonts w:ascii="Calibri" w:eastAsia="Times New Roman" w:hAnsi="Calibri" w:cs="Times New Roman"/>
+          <w:color w:val="201F1E"/>
+          <w:sz w:val="22"/>
+          <w:szCs w:val="22"/>
+        </w:rPr>
+        <w:t>Bitcoin.  Over time. We have this.</w:t>
+      </w:r>
+    </w:p>
+    <w:p>
+      <w:pPr>
+        <w:shd w:val="clear" w:color="auto" w:fill="FFFFFF"/>
+        <w:ind w:left="2160" w:hanging="2160"/>
+        <w:rPr>
+          <w:rFonts w:ascii="Calibri" w:eastAsia="Times New Roman" w:hAnsi="Calibri" w:cs="Times New Roman"/>
+          <w:color w:val="201F1E"/>
+          <w:sz w:val="22"/>
+          <w:szCs w:val="22"/>
+        </w:rPr>
+      </w:pPr>
+      <w:r>
+        <w:rPr>
+          <w:rFonts w:ascii="Times New Roman" w:eastAsia="Times New Roman" w:hAnsi="Times New Roman" w:cs="Times New Roman"/>
+          <w:color w:val="201F1E"/>
+          <w:sz w:val="14"/>
+          <w:szCs w:val="14"/>
+          <w:bdr w:val="none" w:sz="0" w:space="0" w:color="auto" w:frame="1"/>
+        </w:rPr>
+        <w:t>                                                             </w:t>
+      </w:r>
+      <w:r>
+        <w:rPr>
+          <w:rFonts w:ascii="Calibri" w:eastAsia="Times New Roman" w:hAnsi="Calibri" w:cs="Times New Roman"/>
+          <w:color w:val="201F1E"/>
+          <w:sz w:val="22"/>
+          <w:szCs w:val="22"/>
+        </w:rPr>
+        <w:t>ii.</w:t>
+      </w:r>
+      <w:r>
+        <w:rPr>
+          <w:rFonts w:ascii="Times New Roman" w:eastAsia="Times New Roman" w:hAnsi="Times New Roman" w:cs="Times New Roman"/>
+          <w:color w:val="201F1E"/>
+          <w:sz w:val="14"/>
+          <w:szCs w:val="14"/>
+          <w:bdr w:val="none" w:sz="0" w:space="0" w:color="auto" w:frame="1"/>
+        </w:rPr>
+        <w:t>      </w:t>
+      </w:r>
+      <w:r>
+        <w:rPr>
+          <w:rFonts w:ascii="Calibri" w:eastAsia="Times New Roman" w:hAnsi="Calibri" w:cs="Times New Roman"/>
+          <w:color w:val="201F1E"/>
+          <w:sz w:val="22"/>
+          <w:szCs w:val="22"/>
+        </w:rPr>
+        <w:t>Stable coin.  DAI, USDT (tether). Or similar.</w:t>
+      </w:r>
+    </w:p>
+    <w:p>
+      <w:pPr>
+        <w:numPr>
+          <w:ilvl w:val="1"/>
+          <w:numId w:val="6"/>
+        </w:numPr>
+        <w:shd w:val="clear" w:color="auto" w:fill="FFFFFF"/>
+        <w:rPr>
+          <w:rFonts w:ascii="Calibri" w:eastAsia="Times New Roman" w:hAnsi="Calibri" w:cs="Segoe UI"/>
+          <w:color w:val="201F1E"/>
+          <w:sz w:val="22"/>
+          <w:szCs w:val="22"/>
+        </w:rPr>
+      </w:pPr>
+      <w:r>
+        <w:rPr>
+          <w:rFonts w:ascii="Calibri" w:eastAsia="Times New Roman" w:hAnsi="Calibri" w:cs="Segoe UI"/>
+          <w:color w:val="201F1E"/>
+          <w:sz w:val="22"/>
+          <w:szCs w:val="22"/>
+        </w:rPr>
+        <w:t>Income inequality.</w:t>
+      </w:r>
+    </w:p>
+    <w:p>
+      <w:pPr>
+        <w:shd w:val="clear" w:color="auto" w:fill="FFFFFF"/>
+        <w:ind w:left="2160" w:hanging="2160"/>
+        <w:rPr>
+          <w:rFonts w:ascii="Calibri" w:eastAsia="Times New Roman" w:hAnsi="Calibri" w:cs="Times New Roman"/>
+          <w:color w:val="201F1E"/>
+          <w:sz w:val="22"/>
+          <w:szCs w:val="22"/>
+        </w:rPr>
+      </w:pPr>
+      <w:r>
+        <w:rPr>
+          <w:rFonts w:ascii="Times New Roman" w:eastAsia="Times New Roman" w:hAnsi="Times New Roman" w:cs="Times New Roman"/>
+          <w:color w:val="201F1E"/>
+          <w:sz w:val="14"/>
+          <w:szCs w:val="14"/>
+          <w:bdr w:val="none" w:sz="0" w:space="0" w:color="auto" w:frame="1"/>
+        </w:rPr>
+        <w:t>                                                               </w:t>
+      </w:r>
+      <w:r>
+        <w:rPr>
+          <w:rFonts w:ascii="Calibri" w:eastAsia="Times New Roman" w:hAnsi="Calibri" w:cs="Times New Roman"/>
+          <w:color w:val="201F1E"/>
+          <w:sz w:val="22"/>
+          <w:szCs w:val="22"/>
+        </w:rPr>
+        <w:t>i.</w:t>
+      </w:r>
+      <w:r>
+        <w:rPr>
+          <w:rFonts w:ascii="Times New Roman" w:eastAsia="Times New Roman" w:hAnsi="Times New Roman" w:cs="Times New Roman"/>
+          <w:color w:val="201F1E"/>
+          <w:sz w:val="14"/>
+          <w:szCs w:val="14"/>
+          <w:bdr w:val="none" w:sz="0" w:space="0" w:color="auto" w:frame="1"/>
+        </w:rPr>
+        <w:t>      </w:t>
+      </w:r>
+      <w:r>
+        <w:rPr>
+          <w:rFonts w:ascii="Calibri" w:eastAsia="Times New Roman" w:hAnsi="Calibri" w:cs="Times New Roman"/>
+          <w:color w:val="201F1E"/>
+          <w:sz w:val="22"/>
+          <w:szCs w:val="22"/>
+        </w:rPr>
+        <w:t>GINI coefficient over time.</w:t>
+      </w:r>
+    </w:p>
+    <w:p>
+      <w:pPr>
+        <w:numPr>
+          <w:ilvl w:val="1"/>
+          <w:numId w:val="7"/>
+        </w:numPr>
+        <w:shd w:val="clear" w:color="auto" w:fill="FFFFFF"/>
+        <w:rPr>
+          <w:rFonts w:ascii="Calibri" w:eastAsia="Times New Roman" w:hAnsi="Calibri" w:cs="Segoe UI"/>
+          <w:color w:val="201F1E"/>
+          <w:sz w:val="22"/>
+          <w:szCs w:val="22"/>
+        </w:rPr>
+      </w:pPr>
+      <w:r>
+        <w:rPr>
+          <w:rFonts w:ascii="Calibri" w:eastAsia="Times New Roman" w:hAnsi="Calibri" w:cs="Segoe UI"/>
+          <w:color w:val="201F1E"/>
+          <w:sz w:val="22"/>
+          <w:szCs w:val="22"/>
+        </w:rPr>
+        <w:lastRenderedPageBreak/>
+        <w:t>Labour market.</w:t>
+      </w:r>
+    </w:p>
+    <w:p>
+      <w:pPr>
+        <w:shd w:val="clear" w:color="auto" w:fill="FFFFFF"/>
+        <w:ind w:left="2160" w:hanging="2160"/>
+        <w:rPr>
+          <w:rFonts w:ascii="Calibri" w:eastAsia="Times New Roman" w:hAnsi="Calibri" w:cs="Times New Roman"/>
+          <w:color w:val="201F1E"/>
+          <w:sz w:val="22"/>
+          <w:szCs w:val="22"/>
+        </w:rPr>
+      </w:pPr>
+      <w:r>
+        <w:rPr>
+          <w:rFonts w:ascii="Times New Roman" w:eastAsia="Times New Roman" w:hAnsi="Times New Roman" w:cs="Times New Roman"/>
+          <w:color w:val="201F1E"/>
+          <w:sz w:val="14"/>
+          <w:szCs w:val="14"/>
+          <w:bdr w:val="none" w:sz="0" w:space="0" w:color="auto" w:frame="1"/>
+        </w:rPr>
+        <w:t>                                                               </w:t>
+      </w:r>
+      <w:r>
+        <w:rPr>
+          <w:rFonts w:ascii="Calibri" w:eastAsia="Times New Roman" w:hAnsi="Calibri" w:cs="Times New Roman"/>
+          <w:color w:val="201F1E"/>
+          <w:sz w:val="22"/>
+          <w:szCs w:val="22"/>
+        </w:rPr>
+        <w:t>i.</w:t>
+      </w:r>
+      <w:r>
+        <w:rPr>
+          <w:rFonts w:ascii="Times New Roman" w:eastAsia="Times New Roman" w:hAnsi="Times New Roman" w:cs="Times New Roman"/>
+          <w:color w:val="201F1E"/>
+          <w:sz w:val="14"/>
+          <w:szCs w:val="14"/>
+          <w:bdr w:val="none" w:sz="0" w:space="0" w:color="auto" w:frame="1"/>
+        </w:rPr>
+        <w:t>      </w:t>
+      </w:r>
+      <w:r>
+        <w:rPr>
+          <w:rFonts w:ascii="Calibri" w:eastAsia="Times New Roman" w:hAnsi="Calibri" w:cs="Times New Roman"/>
+          <w:color w:val="201F1E"/>
+          <w:sz w:val="22"/>
+          <w:szCs w:val="22"/>
+        </w:rPr>
+        <w:t>Other employment measures.</w:t>
+      </w:r>
+    </w:p>
+    <w:p>
+      <w:pPr>
+        <w:numPr>
+          <w:ilvl w:val="3"/>
+          <w:numId w:val="8"/>
+        </w:numPr>
+        <w:shd w:val="clear" w:color="auto" w:fill="FFFFFF"/>
+        <w:rPr>
+          <w:rFonts w:ascii="Calibri" w:eastAsia="Times New Roman" w:hAnsi="Calibri" w:cs="Segoe UI"/>
+          <w:color w:val="201F1E"/>
+          <w:sz w:val="22"/>
+          <w:szCs w:val="22"/>
+        </w:rPr>
+      </w:pPr>
+      <w:r>
+        <w:rPr>
+          <w:rFonts w:ascii="Calibri" w:eastAsia="Times New Roman" w:hAnsi="Calibri" w:cs="Segoe UI"/>
+          <w:color w:val="201F1E"/>
+          <w:sz w:val="22"/>
+          <w:szCs w:val="22"/>
+        </w:rPr>
+        <w:t>Youth unemployment.</w:t>
+      </w:r>
+    </w:p>
+    <w:p>
+      <w:pPr>
+        <w:numPr>
+          <w:ilvl w:val="3"/>
+          <w:numId w:val="8"/>
+        </w:numPr>
+        <w:shd w:val="clear" w:color="auto" w:fill="FFFFFF"/>
+        <w:rPr>
+          <w:rFonts w:ascii="Calibri" w:eastAsia="Times New Roman" w:hAnsi="Calibri" w:cs="Segoe UI"/>
+          <w:color w:val="201F1E"/>
+          <w:sz w:val="22"/>
+          <w:szCs w:val="22"/>
+        </w:rPr>
+      </w:pPr>
+      <w:r>
+        <w:rPr>
+          <w:rFonts w:ascii="Calibri" w:eastAsia="Times New Roman" w:hAnsi="Calibri" w:cs="Segoe UI"/>
+          <w:color w:val="201F1E"/>
+          <w:sz w:val="22"/>
+          <w:szCs w:val="22"/>
+        </w:rPr>
+        <w:t>Inactivity rate</w:t>
+      </w:r>
+    </w:p>
+    <w:p>
+      <w:pPr>
+        <w:numPr>
+          <w:ilvl w:val="3"/>
+          <w:numId w:val="8"/>
+        </w:numPr>
+        <w:shd w:val="clear" w:color="auto" w:fill="FFFFFF"/>
+        <w:rPr>
+          <w:rFonts w:ascii="Calibri" w:eastAsia="Times New Roman" w:hAnsi="Calibri" w:cs="Segoe UI"/>
+          <w:color w:val="201F1E"/>
+          <w:sz w:val="22"/>
+          <w:szCs w:val="22"/>
+        </w:rPr>
+      </w:pPr>
+      <w:r>
+        <w:rPr>
+          <w:rFonts w:ascii="Calibri" w:eastAsia="Times New Roman" w:hAnsi="Calibri" w:cs="Segoe UI"/>
+          <w:color w:val="201F1E"/>
+          <w:sz w:val="22"/>
+          <w:szCs w:val="22"/>
+        </w:rPr>
+        <w:t>Employment rate.</w:t>
+      </w:r>
+    </w:p>
+    <w:p>
+      <w:pPr>
+        <w:shd w:val="clear" w:color="auto" w:fill="FFFFFF"/>
+        <w:ind w:left="2160" w:hanging="2160"/>
+        <w:rPr>
+          <w:rFonts w:ascii="Calibri" w:eastAsia="Times New Roman" w:hAnsi="Calibri" w:cs="Times New Roman"/>
+          <w:color w:val="201F1E"/>
+          <w:sz w:val="22"/>
+          <w:szCs w:val="22"/>
+        </w:rPr>
+      </w:pPr>
+      <w:r>
+        <w:rPr>
+          <w:rFonts w:ascii="Times New Roman" w:eastAsia="Times New Roman" w:hAnsi="Times New Roman" w:cs="Times New Roman"/>
+          <w:color w:val="201F1E"/>
+          <w:sz w:val="14"/>
+          <w:szCs w:val="14"/>
+          <w:bdr w:val="none" w:sz="0" w:space="0" w:color="auto" w:frame="1"/>
+        </w:rPr>
+        <w:t>                                                             </w:t>
+      </w:r>
+      <w:r>
+        <w:rPr>
+          <w:rFonts w:ascii="Calibri" w:eastAsia="Times New Roman" w:hAnsi="Calibri" w:cs="Times New Roman"/>
+          <w:color w:val="201F1E"/>
+          <w:sz w:val="22"/>
+          <w:szCs w:val="22"/>
+        </w:rPr>
+        <w:t>ii.</w:t>
+      </w:r>
+      <w:r>
+        <w:rPr>
+          <w:rFonts w:ascii="Times New Roman" w:eastAsia="Times New Roman" w:hAnsi="Times New Roman" w:cs="Times New Roman"/>
+          <w:color w:val="201F1E"/>
+          <w:sz w:val="14"/>
+          <w:szCs w:val="14"/>
+          <w:bdr w:val="none" w:sz="0" w:space="0" w:color="auto" w:frame="1"/>
+        </w:rPr>
+        <w:t>      </w:t>
+      </w:r>
+      <w:r>
+        <w:rPr>
+          <w:rFonts w:ascii="Calibri" w:eastAsia="Times New Roman" w:hAnsi="Calibri" w:cs="Times New Roman"/>
+          <w:color w:val="201F1E"/>
+          <w:sz w:val="22"/>
+          <w:szCs w:val="22"/>
+        </w:rPr>
+        <w:t>Pay measures.</w:t>
+      </w:r>
+    </w:p>
+    <w:p>
+      <w:pPr>
+        <w:numPr>
+          <w:ilvl w:val="3"/>
+          <w:numId w:val="9"/>
+        </w:numPr>
+        <w:shd w:val="clear" w:color="auto" w:fill="FFFFFF"/>
+        <w:rPr>
+          <w:rFonts w:ascii="Calibri" w:eastAsia="Times New Roman" w:hAnsi="Calibri" w:cs="Segoe UI"/>
+          <w:color w:val="201F1E"/>
+          <w:sz w:val="22"/>
+          <w:szCs w:val="22"/>
+        </w:rPr>
+      </w:pPr>
+      <w:r>
+        <w:rPr>
+          <w:rFonts w:ascii="Calibri" w:eastAsia="Times New Roman" w:hAnsi="Calibri" w:cs="Segoe UI"/>
+          <w:color w:val="201F1E"/>
+          <w:sz w:val="22"/>
+          <w:szCs w:val="22"/>
+        </w:rPr>
+        <w:t>Men’s pay</w:t>
+      </w:r>
+    </w:p>
+    <w:p>
+      <w:pPr>
+        <w:numPr>
+          <w:ilvl w:val="3"/>
+          <w:numId w:val="9"/>
+        </w:numPr>
+        <w:shd w:val="clear" w:color="auto" w:fill="FFFFFF"/>
+        <w:rPr>
+          <w:rFonts w:ascii="Calibri" w:eastAsia="Times New Roman" w:hAnsi="Calibri" w:cs="Segoe UI"/>
+          <w:color w:val="201F1E"/>
+          <w:sz w:val="22"/>
+          <w:szCs w:val="22"/>
+        </w:rPr>
+      </w:pPr>
+      <w:r>
+        <w:rPr>
+          <w:rFonts w:ascii="Calibri" w:eastAsia="Times New Roman" w:hAnsi="Calibri" w:cs="Segoe UI"/>
+          <w:color w:val="201F1E"/>
+          <w:sz w:val="22"/>
+          <w:szCs w:val="22"/>
+        </w:rPr>
+        <w:t>Women’s pay.</w:t>
+      </w:r>
+    </w:p>
+    <w:p>
+      <w:pPr>
+        <w:shd w:val="clear" w:color="auto" w:fill="FFFFFF"/>
+        <w:ind w:left="2160" w:hanging="2160"/>
+        <w:rPr>
+          <w:rFonts w:ascii="Calibri" w:eastAsia="Times New Roman" w:hAnsi="Calibri" w:cs="Times New Roman"/>
+          <w:color w:val="201F1E"/>
+          <w:sz w:val="22"/>
+          <w:szCs w:val="22"/>
+        </w:rPr>
+      </w:pPr>
+      <w:r>
+        <w:rPr>
+          <w:rFonts w:ascii="Times New Roman" w:eastAsia="Times New Roman" w:hAnsi="Times New Roman" w:cs="Times New Roman"/>
+          <w:color w:val="201F1E"/>
+          <w:sz w:val="14"/>
+          <w:szCs w:val="14"/>
+          <w:bdr w:val="none" w:sz="0" w:space="0" w:color="auto" w:frame="1"/>
+        </w:rPr>
+        <w:t>                                                           </w:t>
+      </w:r>
+      <w:r>
+        <w:rPr>
+          <w:rFonts w:ascii="Calibri" w:eastAsia="Times New Roman" w:hAnsi="Calibri" w:cs="Times New Roman"/>
+          <w:color w:val="201F1E"/>
+          <w:sz w:val="22"/>
+          <w:szCs w:val="22"/>
+        </w:rPr>
+        <w:t>iii.</w:t>
+      </w:r>
+      <w:r>
+        <w:rPr>
+          <w:rFonts w:ascii="Times New Roman" w:eastAsia="Times New Roman" w:hAnsi="Times New Roman" w:cs="Times New Roman"/>
+          <w:color w:val="201F1E"/>
+          <w:sz w:val="14"/>
+          <w:szCs w:val="14"/>
+          <w:bdr w:val="none" w:sz="0" w:space="0" w:color="auto" w:frame="1"/>
+        </w:rPr>
+        <w:t>  </w:t>
+      </w:r>
+      <w:proofErr w:type="gramStart"/>
+      <w:r>
+        <w:rPr>
+          <w:rFonts w:ascii="Times New Roman" w:eastAsia="Times New Roman" w:hAnsi="Times New Roman" w:cs="Times New Roman"/>
+          <w:color w:val="201F1E"/>
+          <w:sz w:val="14"/>
+          <w:szCs w:val="14"/>
+          <w:bdr w:val="none" w:sz="0" w:space="0" w:color="auto" w:frame="1"/>
+        </w:rPr>
+        <w:t>   </w:t>
+      </w:r>
+      <w:r>
+        <w:rPr>
+          <w:rFonts w:ascii="Calibri" w:eastAsia="Times New Roman" w:hAnsi="Calibri" w:cs="Times New Roman"/>
+          <w:color w:val="201F1E"/>
+          <w:sz w:val="22"/>
+          <w:szCs w:val="22"/>
+        </w:rPr>
+        <w:t>“</w:t>
+      </w:r>
+      <w:proofErr w:type="gramEnd"/>
+      <w:r>
+        <w:rPr>
+          <w:rFonts w:ascii="Calibri" w:eastAsia="Times New Roman" w:hAnsi="Calibri" w:cs="Times New Roman"/>
+          <w:color w:val="201F1E"/>
+          <w:sz w:val="22"/>
+          <w:szCs w:val="22"/>
+        </w:rPr>
+        <w:t>Slack” measures.</w:t>
+      </w:r>
+    </w:p>
+    <w:p>
+      <w:pPr>
+        <w:numPr>
+          <w:ilvl w:val="3"/>
+          <w:numId w:val="10"/>
+        </w:numPr>
+        <w:shd w:val="clear" w:color="auto" w:fill="FFFFFF"/>
+        <w:rPr>
+          <w:rFonts w:ascii="Calibri" w:eastAsia="Times New Roman" w:hAnsi="Calibri" w:cs="Segoe UI"/>
+          <w:color w:val="201F1E"/>
+          <w:sz w:val="22"/>
+          <w:szCs w:val="22"/>
+        </w:rPr>
+      </w:pPr>
+      <w:r>
+        <w:rPr>
+          <w:rFonts w:ascii="Calibri" w:eastAsia="Times New Roman" w:hAnsi="Calibri" w:cs="Segoe UI"/>
+          <w:color w:val="201F1E"/>
+          <w:sz w:val="22"/>
+          <w:szCs w:val="22"/>
+        </w:rPr>
+        <w:t>Vacancies.</w:t>
+      </w:r>
+    </w:p>
+    <w:p>
+      <w:pPr>
+        <w:shd w:val="clear" w:color="auto" w:fill="FFFFFF"/>
+        <w:rPr>
+          <w:rFonts w:ascii="Calibri" w:eastAsia="Times New Roman" w:hAnsi="Calibri" w:cs="Segoe UI"/>
+          <w:color w:val="201F1E"/>
+          <w:sz w:val="22"/>
+          <w:szCs w:val="22"/>
+        </w:rPr>
+      </w:pPr>
+      <w:r>
+        <w:rPr>
+          <w:rFonts w:ascii="Calibri" w:eastAsia="Times New Roman" w:hAnsi="Calibri" w:cs="Segoe UI"/>
+          <w:color w:val="201F1E"/>
+          <w:sz w:val="22"/>
+          <w:szCs w:val="22"/>
+        </w:rPr>
+        <w:t>Green / carbon.  One done with the above, I would like to start on a “green” dashboard. We should have a read and brainstorm for what the metrics should be.</w:t>
+      </w:r>
+    </w:p>
+    <w:p/>
     <w:sectPr>
       <w:pgSz w:w="11900" w:h="16840"/>
       <w:pgMar w:top="1440" w:right="1440" w:bottom="1440" w:left="1440" w:header="708" w:footer="708" w:gutter="0"/>
@@ -1466,6 +2795,1171 @@
     </w:sectPr>
   </w:body>
 </w:document>
+</file>
+
+<file path=word/numbering.xml><?xml version="1.0" encoding="utf-8"?>
+<w:numbering xmlns:wpc="http://schemas.microsoft.com/office/word/2010/wordprocessingCanvas" xmlns:cx="http://schemas.microsoft.com/office/drawing/2014/chartex" xmlns:cx1="http://schemas.microsoft.com/office/drawing/2015/9/8/chartex" xmlns:cx2="http://schemas.microsoft.com/office/drawing/2015/10/21/chartex" xmlns:cx3="http://schemas.microsoft.com/office/drawing/2016/5/9/chartex" xmlns:cx4="http://schemas.microsoft.com/office/drawing/2016/5/10/chartex" xmlns:cx5="http://schemas.microsoft.com/office/drawing/2016/5/11/chartex" xmlns:cx6="http://schemas.microsoft.com/office/drawing/2016/5/12/chartex" xmlns:cx7="http://schemas.microsoft.com/office/drawing/2016/5/13/chartex" xmlns:cx8="http://schemas.microsoft.com/office/drawing/2016/5/14/chartex" xmlns:mc="http://schemas.openxmlformats.org/markup-compatibility/2006" xmlns:aink="http://schemas.microsoft.com/office/drawing/2016/ink" xmlns:am3d="http://schemas.microsoft.com/office/drawing/2017/model3d" xmlns:o="urn:schemas-microsoft-com:office:office" xmlns:r="http://schemas.openxmlformats.org/officeDocument/2006/relationships" xmlns:m="http://schemas.openxmlformats.org/officeDocument/2006/math" xmlns:v="urn:schemas-microsoft-com:vml" xmlns:wp14="http://schemas.microsoft.com/office/word/2010/wordprocessingDrawing" xmlns:wp="http://schemas.openxmlformats.org/drawingml/2006/wordprocessingDrawing" xmlns:w10="urn:schemas-microsoft-com:office:word" xmlns:w="http://schemas.openxmlformats.org/wordprocessingml/2006/main" xmlns:w14="http://schemas.microsoft.com/office/word/2010/wordml" xmlns:w15="http://schemas.microsoft.com/office/word/2012/wordml" xmlns:w16cex="http://schemas.microsoft.com/office/word/2018/wordml/cex" xmlns:w16cid="http://schemas.microsoft.com/office/word/2016/wordml/cid" xmlns:w16="http://schemas.microsoft.com/office/word/2018/wordml" xmlns:w16se="http://schemas.microsoft.com/office/word/2015/wordml/symex" xmlns:wpg="http://schemas.microsoft.com/office/word/2010/wordprocessingGroup" xmlns:wpi="http://schemas.microsoft.com/office/word/2010/wordprocessingInk" xmlns:wne="http://schemas.microsoft.com/office/word/2006/wordml" xmlns:wps="http://schemas.microsoft.com/office/word/2010/wordprocessingShape" mc:Ignorable="w14 w15 w16se w16cid w16 w16cex wp14">
+  <w:abstractNum w:abstractNumId="0" w15:restartNumberingAfterBreak="0">
+    <w:nsid w:val="0C2D58E2"/>
+    <w:multiLevelType w:val="multilevel"/>
+    <w:tmpl w:val="1BAE48B2"/>
+    <w:lvl w:ilvl="0">
+      <w:start w:val="2"/>
+      <w:numFmt w:val="decimal"/>
+      <w:lvlText w:val="%1."/>
+      <w:lvlJc w:val="left"/>
+      <w:pPr>
+        <w:tabs>
+          <w:tab w:val="num" w:pos="720"/>
+        </w:tabs>
+        <w:ind w:left="720" w:hanging="360"/>
+      </w:pPr>
+    </w:lvl>
+    <w:lvl w:ilvl="1">
+      <w:start w:val="3"/>
+      <w:numFmt w:val="lowerLetter"/>
+      <w:lvlText w:val="%2."/>
+      <w:lvlJc w:val="left"/>
+      <w:pPr>
+        <w:tabs>
+          <w:tab w:val="num" w:pos="1440"/>
+        </w:tabs>
+        <w:ind w:left="1440" w:hanging="360"/>
+      </w:pPr>
+    </w:lvl>
+    <w:lvl w:ilvl="2" w:tentative="1">
+      <w:start w:val="1"/>
+      <w:numFmt w:val="decimal"/>
+      <w:lvlText w:val="%3."/>
+      <w:lvlJc w:val="left"/>
+      <w:pPr>
+        <w:tabs>
+          <w:tab w:val="num" w:pos="2160"/>
+        </w:tabs>
+        <w:ind w:left="2160" w:hanging="360"/>
+      </w:pPr>
+    </w:lvl>
+    <w:lvl w:ilvl="3" w:tentative="1">
+      <w:start w:val="1"/>
+      <w:numFmt w:val="decimal"/>
+      <w:lvlText w:val="%4."/>
+      <w:lvlJc w:val="left"/>
+      <w:pPr>
+        <w:tabs>
+          <w:tab w:val="num" w:pos="2880"/>
+        </w:tabs>
+        <w:ind w:left="2880" w:hanging="360"/>
+      </w:pPr>
+    </w:lvl>
+    <w:lvl w:ilvl="4" w:tentative="1">
+      <w:start w:val="1"/>
+      <w:numFmt w:val="decimal"/>
+      <w:lvlText w:val="%5."/>
+      <w:lvlJc w:val="left"/>
+      <w:pPr>
+        <w:tabs>
+          <w:tab w:val="num" w:pos="3600"/>
+        </w:tabs>
+        <w:ind w:left="3600" w:hanging="360"/>
+      </w:pPr>
+    </w:lvl>
+    <w:lvl w:ilvl="5" w:tentative="1">
+      <w:start w:val="1"/>
+      <w:numFmt w:val="decimal"/>
+      <w:lvlText w:val="%6."/>
+      <w:lvlJc w:val="left"/>
+      <w:pPr>
+        <w:tabs>
+          <w:tab w:val="num" w:pos="4320"/>
+        </w:tabs>
+        <w:ind w:left="4320" w:hanging="360"/>
+      </w:pPr>
+    </w:lvl>
+    <w:lvl w:ilvl="6" w:tentative="1">
+      <w:start w:val="1"/>
+      <w:numFmt w:val="decimal"/>
+      <w:lvlText w:val="%7."/>
+      <w:lvlJc w:val="left"/>
+      <w:pPr>
+        <w:tabs>
+          <w:tab w:val="num" w:pos="5040"/>
+        </w:tabs>
+        <w:ind w:left="5040" w:hanging="360"/>
+      </w:pPr>
+    </w:lvl>
+    <w:lvl w:ilvl="7" w:tentative="1">
+      <w:start w:val="1"/>
+      <w:numFmt w:val="decimal"/>
+      <w:lvlText w:val="%8."/>
+      <w:lvlJc w:val="left"/>
+      <w:pPr>
+        <w:tabs>
+          <w:tab w:val="num" w:pos="5760"/>
+        </w:tabs>
+        <w:ind w:left="5760" w:hanging="360"/>
+      </w:pPr>
+    </w:lvl>
+    <w:lvl w:ilvl="8" w:tentative="1">
+      <w:start w:val="1"/>
+      <w:numFmt w:val="decimal"/>
+      <w:lvlText w:val="%9."/>
+      <w:lvlJc w:val="left"/>
+      <w:pPr>
+        <w:tabs>
+          <w:tab w:val="num" w:pos="6480"/>
+        </w:tabs>
+        <w:ind w:left="6480" w:hanging="360"/>
+      </w:pPr>
+    </w:lvl>
+  </w:abstractNum>
+  <w:abstractNum w:abstractNumId="1" w15:restartNumberingAfterBreak="0">
+    <w:nsid w:val="12CA776A"/>
+    <w:multiLevelType w:val="multilevel"/>
+    <w:tmpl w:val="EA58DD50"/>
+    <w:lvl w:ilvl="0">
+      <w:start w:val="2"/>
+      <w:numFmt w:val="decimal"/>
+      <w:lvlText w:val="%1."/>
+      <w:lvlJc w:val="left"/>
+      <w:pPr>
+        <w:tabs>
+          <w:tab w:val="num" w:pos="720"/>
+        </w:tabs>
+        <w:ind w:left="720" w:hanging="360"/>
+      </w:pPr>
+    </w:lvl>
+    <w:lvl w:ilvl="1">
+      <w:start w:val="7"/>
+      <w:numFmt w:val="lowerLetter"/>
+      <w:lvlText w:val="%2."/>
+      <w:lvlJc w:val="left"/>
+      <w:pPr>
+        <w:tabs>
+          <w:tab w:val="num" w:pos="1440"/>
+        </w:tabs>
+        <w:ind w:left="1440" w:hanging="360"/>
+      </w:pPr>
+    </w:lvl>
+    <w:lvl w:ilvl="2">
+      <w:start w:val="1"/>
+      <w:numFmt w:val="lowerRoman"/>
+      <w:lvlText w:val="%3."/>
+      <w:lvlJc w:val="right"/>
+      <w:pPr>
+        <w:tabs>
+          <w:tab w:val="num" w:pos="2160"/>
+        </w:tabs>
+        <w:ind w:left="2160" w:hanging="360"/>
+      </w:pPr>
+    </w:lvl>
+    <w:lvl w:ilvl="3">
+      <w:start w:val="1"/>
+      <w:numFmt w:val="decimal"/>
+      <w:lvlText w:val="%4."/>
+      <w:lvlJc w:val="left"/>
+      <w:pPr>
+        <w:tabs>
+          <w:tab w:val="num" w:pos="2880"/>
+        </w:tabs>
+        <w:ind w:left="2880" w:hanging="360"/>
+      </w:pPr>
+    </w:lvl>
+    <w:lvl w:ilvl="4" w:tentative="1">
+      <w:start w:val="1"/>
+      <w:numFmt w:val="decimal"/>
+      <w:lvlText w:val="%5."/>
+      <w:lvlJc w:val="left"/>
+      <w:pPr>
+        <w:tabs>
+          <w:tab w:val="num" w:pos="3600"/>
+        </w:tabs>
+        <w:ind w:left="3600" w:hanging="360"/>
+      </w:pPr>
+    </w:lvl>
+    <w:lvl w:ilvl="5" w:tentative="1">
+      <w:start w:val="1"/>
+      <w:numFmt w:val="decimal"/>
+      <w:lvlText w:val="%6."/>
+      <w:lvlJc w:val="left"/>
+      <w:pPr>
+        <w:tabs>
+          <w:tab w:val="num" w:pos="4320"/>
+        </w:tabs>
+        <w:ind w:left="4320" w:hanging="360"/>
+      </w:pPr>
+    </w:lvl>
+    <w:lvl w:ilvl="6" w:tentative="1">
+      <w:start w:val="1"/>
+      <w:numFmt w:val="decimal"/>
+      <w:lvlText w:val="%7."/>
+      <w:lvlJc w:val="left"/>
+      <w:pPr>
+        <w:tabs>
+          <w:tab w:val="num" w:pos="5040"/>
+        </w:tabs>
+        <w:ind w:left="5040" w:hanging="360"/>
+      </w:pPr>
+    </w:lvl>
+    <w:lvl w:ilvl="7" w:tentative="1">
+      <w:start w:val="1"/>
+      <w:numFmt w:val="decimal"/>
+      <w:lvlText w:val="%8."/>
+      <w:lvlJc w:val="left"/>
+      <w:pPr>
+        <w:tabs>
+          <w:tab w:val="num" w:pos="5760"/>
+        </w:tabs>
+        <w:ind w:left="5760" w:hanging="360"/>
+      </w:pPr>
+    </w:lvl>
+    <w:lvl w:ilvl="8" w:tentative="1">
+      <w:start w:val="1"/>
+      <w:numFmt w:val="decimal"/>
+      <w:lvlText w:val="%9."/>
+      <w:lvlJc w:val="left"/>
+      <w:pPr>
+        <w:tabs>
+          <w:tab w:val="num" w:pos="6480"/>
+        </w:tabs>
+        <w:ind w:left="6480" w:hanging="360"/>
+      </w:pPr>
+    </w:lvl>
+  </w:abstractNum>
+  <w:abstractNum w:abstractNumId="2" w15:restartNumberingAfterBreak="0">
+    <w:nsid w:val="1C4253FD"/>
+    <w:multiLevelType w:val="multilevel"/>
+    <w:tmpl w:val="90904E54"/>
+    <w:lvl w:ilvl="0">
+      <w:start w:val="2"/>
+      <w:numFmt w:val="decimal"/>
+      <w:lvlText w:val="%1."/>
+      <w:lvlJc w:val="left"/>
+      <w:pPr>
+        <w:tabs>
+          <w:tab w:val="num" w:pos="720"/>
+        </w:tabs>
+        <w:ind w:left="720" w:hanging="360"/>
+      </w:pPr>
+    </w:lvl>
+    <w:lvl w:ilvl="1">
+      <w:start w:val="6"/>
+      <w:numFmt w:val="lowerLetter"/>
+      <w:lvlText w:val="%2."/>
+      <w:lvlJc w:val="left"/>
+      <w:pPr>
+        <w:tabs>
+          <w:tab w:val="num" w:pos="1440"/>
+        </w:tabs>
+        <w:ind w:left="1440" w:hanging="360"/>
+      </w:pPr>
+    </w:lvl>
+    <w:lvl w:ilvl="2" w:tentative="1">
+      <w:start w:val="1"/>
+      <w:numFmt w:val="decimal"/>
+      <w:lvlText w:val="%3."/>
+      <w:lvlJc w:val="left"/>
+      <w:pPr>
+        <w:tabs>
+          <w:tab w:val="num" w:pos="2160"/>
+        </w:tabs>
+        <w:ind w:left="2160" w:hanging="360"/>
+      </w:pPr>
+    </w:lvl>
+    <w:lvl w:ilvl="3" w:tentative="1">
+      <w:start w:val="1"/>
+      <w:numFmt w:val="decimal"/>
+      <w:lvlText w:val="%4."/>
+      <w:lvlJc w:val="left"/>
+      <w:pPr>
+        <w:tabs>
+          <w:tab w:val="num" w:pos="2880"/>
+        </w:tabs>
+        <w:ind w:left="2880" w:hanging="360"/>
+      </w:pPr>
+    </w:lvl>
+    <w:lvl w:ilvl="4" w:tentative="1">
+      <w:start w:val="1"/>
+      <w:numFmt w:val="decimal"/>
+      <w:lvlText w:val="%5."/>
+      <w:lvlJc w:val="left"/>
+      <w:pPr>
+        <w:tabs>
+          <w:tab w:val="num" w:pos="3600"/>
+        </w:tabs>
+        <w:ind w:left="3600" w:hanging="360"/>
+      </w:pPr>
+    </w:lvl>
+    <w:lvl w:ilvl="5" w:tentative="1">
+      <w:start w:val="1"/>
+      <w:numFmt w:val="decimal"/>
+      <w:lvlText w:val="%6."/>
+      <w:lvlJc w:val="left"/>
+      <w:pPr>
+        <w:tabs>
+          <w:tab w:val="num" w:pos="4320"/>
+        </w:tabs>
+        <w:ind w:left="4320" w:hanging="360"/>
+      </w:pPr>
+    </w:lvl>
+    <w:lvl w:ilvl="6" w:tentative="1">
+      <w:start w:val="1"/>
+      <w:numFmt w:val="decimal"/>
+      <w:lvlText w:val="%7."/>
+      <w:lvlJc w:val="left"/>
+      <w:pPr>
+        <w:tabs>
+          <w:tab w:val="num" w:pos="5040"/>
+        </w:tabs>
+        <w:ind w:left="5040" w:hanging="360"/>
+      </w:pPr>
+    </w:lvl>
+    <w:lvl w:ilvl="7" w:tentative="1">
+      <w:start w:val="1"/>
+      <w:numFmt w:val="decimal"/>
+      <w:lvlText w:val="%8."/>
+      <w:lvlJc w:val="left"/>
+      <w:pPr>
+        <w:tabs>
+          <w:tab w:val="num" w:pos="5760"/>
+        </w:tabs>
+        <w:ind w:left="5760" w:hanging="360"/>
+      </w:pPr>
+    </w:lvl>
+    <w:lvl w:ilvl="8" w:tentative="1">
+      <w:start w:val="1"/>
+      <w:numFmt w:val="decimal"/>
+      <w:lvlText w:val="%9."/>
+      <w:lvlJc w:val="left"/>
+      <w:pPr>
+        <w:tabs>
+          <w:tab w:val="num" w:pos="6480"/>
+        </w:tabs>
+        <w:ind w:left="6480" w:hanging="360"/>
+      </w:pPr>
+    </w:lvl>
+  </w:abstractNum>
+  <w:abstractNum w:abstractNumId="3" w15:restartNumberingAfterBreak="0">
+    <w:nsid w:val="1FD8494E"/>
+    <w:multiLevelType w:val="multilevel"/>
+    <w:tmpl w:val="DBDC4B04"/>
+    <w:lvl w:ilvl="0">
+      <w:start w:val="2"/>
+      <w:numFmt w:val="decimal"/>
+      <w:lvlText w:val="%1."/>
+      <w:lvlJc w:val="left"/>
+      <w:pPr>
+        <w:tabs>
+          <w:tab w:val="num" w:pos="720"/>
+        </w:tabs>
+        <w:ind w:left="720" w:hanging="360"/>
+      </w:pPr>
+    </w:lvl>
+    <w:lvl w:ilvl="1">
+      <w:start w:val="4"/>
+      <w:numFmt w:val="lowerLetter"/>
+      <w:lvlText w:val="%2."/>
+      <w:lvlJc w:val="left"/>
+      <w:pPr>
+        <w:tabs>
+          <w:tab w:val="num" w:pos="1440"/>
+        </w:tabs>
+        <w:ind w:left="1440" w:hanging="360"/>
+      </w:pPr>
+    </w:lvl>
+    <w:lvl w:ilvl="2" w:tentative="1">
+      <w:start w:val="1"/>
+      <w:numFmt w:val="decimal"/>
+      <w:lvlText w:val="%3."/>
+      <w:lvlJc w:val="left"/>
+      <w:pPr>
+        <w:tabs>
+          <w:tab w:val="num" w:pos="2160"/>
+        </w:tabs>
+        <w:ind w:left="2160" w:hanging="360"/>
+      </w:pPr>
+    </w:lvl>
+    <w:lvl w:ilvl="3" w:tentative="1">
+      <w:start w:val="1"/>
+      <w:numFmt w:val="decimal"/>
+      <w:lvlText w:val="%4."/>
+      <w:lvlJc w:val="left"/>
+      <w:pPr>
+        <w:tabs>
+          <w:tab w:val="num" w:pos="2880"/>
+        </w:tabs>
+        <w:ind w:left="2880" w:hanging="360"/>
+      </w:pPr>
+    </w:lvl>
+    <w:lvl w:ilvl="4" w:tentative="1">
+      <w:start w:val="1"/>
+      <w:numFmt w:val="decimal"/>
+      <w:lvlText w:val="%5."/>
+      <w:lvlJc w:val="left"/>
+      <w:pPr>
+        <w:tabs>
+          <w:tab w:val="num" w:pos="3600"/>
+        </w:tabs>
+        <w:ind w:left="3600" w:hanging="360"/>
+      </w:pPr>
+    </w:lvl>
+    <w:lvl w:ilvl="5" w:tentative="1">
+      <w:start w:val="1"/>
+      <w:numFmt w:val="decimal"/>
+      <w:lvlText w:val="%6."/>
+      <w:lvlJc w:val="left"/>
+      <w:pPr>
+        <w:tabs>
+          <w:tab w:val="num" w:pos="4320"/>
+        </w:tabs>
+        <w:ind w:left="4320" w:hanging="360"/>
+      </w:pPr>
+    </w:lvl>
+    <w:lvl w:ilvl="6" w:tentative="1">
+      <w:start w:val="1"/>
+      <w:numFmt w:val="decimal"/>
+      <w:lvlText w:val="%7."/>
+      <w:lvlJc w:val="left"/>
+      <w:pPr>
+        <w:tabs>
+          <w:tab w:val="num" w:pos="5040"/>
+        </w:tabs>
+        <w:ind w:left="5040" w:hanging="360"/>
+      </w:pPr>
+    </w:lvl>
+    <w:lvl w:ilvl="7" w:tentative="1">
+      <w:start w:val="1"/>
+      <w:numFmt w:val="decimal"/>
+      <w:lvlText w:val="%8."/>
+      <w:lvlJc w:val="left"/>
+      <w:pPr>
+        <w:tabs>
+          <w:tab w:val="num" w:pos="5760"/>
+        </w:tabs>
+        <w:ind w:left="5760" w:hanging="360"/>
+      </w:pPr>
+    </w:lvl>
+    <w:lvl w:ilvl="8" w:tentative="1">
+      <w:start w:val="1"/>
+      <w:numFmt w:val="decimal"/>
+      <w:lvlText w:val="%9."/>
+      <w:lvlJc w:val="left"/>
+      <w:pPr>
+        <w:tabs>
+          <w:tab w:val="num" w:pos="6480"/>
+        </w:tabs>
+        <w:ind w:left="6480" w:hanging="360"/>
+      </w:pPr>
+    </w:lvl>
+  </w:abstractNum>
+  <w:abstractNum w:abstractNumId="4" w15:restartNumberingAfterBreak="0">
+    <w:nsid w:val="28D658CC"/>
+    <w:multiLevelType w:val="multilevel"/>
+    <w:tmpl w:val="A0C6787E"/>
+    <w:lvl w:ilvl="0">
+      <w:start w:val="2"/>
+      <w:numFmt w:val="decimal"/>
+      <w:lvlText w:val="%1."/>
+      <w:lvlJc w:val="left"/>
+      <w:pPr>
+        <w:tabs>
+          <w:tab w:val="num" w:pos="720"/>
+        </w:tabs>
+        <w:ind w:left="720" w:hanging="360"/>
+      </w:pPr>
+    </w:lvl>
+    <w:lvl w:ilvl="1">
+      <w:start w:val="1"/>
+      <w:numFmt w:val="lowerLetter"/>
+      <w:lvlText w:val="%2."/>
+      <w:lvlJc w:val="left"/>
+      <w:pPr>
+        <w:tabs>
+          <w:tab w:val="num" w:pos="1440"/>
+        </w:tabs>
+        <w:ind w:left="1440" w:hanging="360"/>
+      </w:pPr>
+    </w:lvl>
+    <w:lvl w:ilvl="2" w:tentative="1">
+      <w:start w:val="1"/>
+      <w:numFmt w:val="decimal"/>
+      <w:lvlText w:val="%3."/>
+      <w:lvlJc w:val="left"/>
+      <w:pPr>
+        <w:tabs>
+          <w:tab w:val="num" w:pos="2160"/>
+        </w:tabs>
+        <w:ind w:left="2160" w:hanging="360"/>
+      </w:pPr>
+    </w:lvl>
+    <w:lvl w:ilvl="3" w:tentative="1">
+      <w:start w:val="1"/>
+      <w:numFmt w:val="decimal"/>
+      <w:lvlText w:val="%4."/>
+      <w:lvlJc w:val="left"/>
+      <w:pPr>
+        <w:tabs>
+          <w:tab w:val="num" w:pos="2880"/>
+        </w:tabs>
+        <w:ind w:left="2880" w:hanging="360"/>
+      </w:pPr>
+    </w:lvl>
+    <w:lvl w:ilvl="4" w:tentative="1">
+      <w:start w:val="1"/>
+      <w:numFmt w:val="decimal"/>
+      <w:lvlText w:val="%5."/>
+      <w:lvlJc w:val="left"/>
+      <w:pPr>
+        <w:tabs>
+          <w:tab w:val="num" w:pos="3600"/>
+        </w:tabs>
+        <w:ind w:left="3600" w:hanging="360"/>
+      </w:pPr>
+    </w:lvl>
+    <w:lvl w:ilvl="5" w:tentative="1">
+      <w:start w:val="1"/>
+      <w:numFmt w:val="decimal"/>
+      <w:lvlText w:val="%6."/>
+      <w:lvlJc w:val="left"/>
+      <w:pPr>
+        <w:tabs>
+          <w:tab w:val="num" w:pos="4320"/>
+        </w:tabs>
+        <w:ind w:left="4320" w:hanging="360"/>
+      </w:pPr>
+    </w:lvl>
+    <w:lvl w:ilvl="6" w:tentative="1">
+      <w:start w:val="1"/>
+      <w:numFmt w:val="decimal"/>
+      <w:lvlText w:val="%7."/>
+      <w:lvlJc w:val="left"/>
+      <w:pPr>
+        <w:tabs>
+          <w:tab w:val="num" w:pos="5040"/>
+        </w:tabs>
+        <w:ind w:left="5040" w:hanging="360"/>
+      </w:pPr>
+    </w:lvl>
+    <w:lvl w:ilvl="7" w:tentative="1">
+      <w:start w:val="1"/>
+      <w:numFmt w:val="decimal"/>
+      <w:lvlText w:val="%8."/>
+      <w:lvlJc w:val="left"/>
+      <w:pPr>
+        <w:tabs>
+          <w:tab w:val="num" w:pos="5760"/>
+        </w:tabs>
+        <w:ind w:left="5760" w:hanging="360"/>
+      </w:pPr>
+    </w:lvl>
+    <w:lvl w:ilvl="8" w:tentative="1">
+      <w:start w:val="1"/>
+      <w:numFmt w:val="decimal"/>
+      <w:lvlText w:val="%9."/>
+      <w:lvlJc w:val="left"/>
+      <w:pPr>
+        <w:tabs>
+          <w:tab w:val="num" w:pos="6480"/>
+        </w:tabs>
+        <w:ind w:left="6480" w:hanging="360"/>
+      </w:pPr>
+    </w:lvl>
+  </w:abstractNum>
+  <w:abstractNum w:abstractNumId="5" w15:restartNumberingAfterBreak="0">
+    <w:nsid w:val="31206437"/>
+    <w:multiLevelType w:val="multilevel"/>
+    <w:tmpl w:val="9A961AEC"/>
+    <w:lvl w:ilvl="0">
+      <w:start w:val="2"/>
+      <w:numFmt w:val="decimal"/>
+      <w:lvlText w:val="%1."/>
+      <w:lvlJc w:val="left"/>
+      <w:pPr>
+        <w:tabs>
+          <w:tab w:val="num" w:pos="720"/>
+        </w:tabs>
+        <w:ind w:left="720" w:hanging="360"/>
+      </w:pPr>
+    </w:lvl>
+    <w:lvl w:ilvl="1">
+      <w:start w:val="5"/>
+      <w:numFmt w:val="lowerLetter"/>
+      <w:lvlText w:val="%2."/>
+      <w:lvlJc w:val="left"/>
+      <w:pPr>
+        <w:tabs>
+          <w:tab w:val="num" w:pos="1440"/>
+        </w:tabs>
+        <w:ind w:left="1440" w:hanging="360"/>
+      </w:pPr>
+    </w:lvl>
+    <w:lvl w:ilvl="2" w:tentative="1">
+      <w:start w:val="1"/>
+      <w:numFmt w:val="decimal"/>
+      <w:lvlText w:val="%3."/>
+      <w:lvlJc w:val="left"/>
+      <w:pPr>
+        <w:tabs>
+          <w:tab w:val="num" w:pos="2160"/>
+        </w:tabs>
+        <w:ind w:left="2160" w:hanging="360"/>
+      </w:pPr>
+    </w:lvl>
+    <w:lvl w:ilvl="3" w:tentative="1">
+      <w:start w:val="1"/>
+      <w:numFmt w:val="decimal"/>
+      <w:lvlText w:val="%4."/>
+      <w:lvlJc w:val="left"/>
+      <w:pPr>
+        <w:tabs>
+          <w:tab w:val="num" w:pos="2880"/>
+        </w:tabs>
+        <w:ind w:left="2880" w:hanging="360"/>
+      </w:pPr>
+    </w:lvl>
+    <w:lvl w:ilvl="4" w:tentative="1">
+      <w:start w:val="1"/>
+      <w:numFmt w:val="decimal"/>
+      <w:lvlText w:val="%5."/>
+      <w:lvlJc w:val="left"/>
+      <w:pPr>
+        <w:tabs>
+          <w:tab w:val="num" w:pos="3600"/>
+        </w:tabs>
+        <w:ind w:left="3600" w:hanging="360"/>
+      </w:pPr>
+    </w:lvl>
+    <w:lvl w:ilvl="5" w:tentative="1">
+      <w:start w:val="1"/>
+      <w:numFmt w:val="decimal"/>
+      <w:lvlText w:val="%6."/>
+      <w:lvlJc w:val="left"/>
+      <w:pPr>
+        <w:tabs>
+          <w:tab w:val="num" w:pos="4320"/>
+        </w:tabs>
+        <w:ind w:left="4320" w:hanging="360"/>
+      </w:pPr>
+    </w:lvl>
+    <w:lvl w:ilvl="6" w:tentative="1">
+      <w:start w:val="1"/>
+      <w:numFmt w:val="decimal"/>
+      <w:lvlText w:val="%7."/>
+      <w:lvlJc w:val="left"/>
+      <w:pPr>
+        <w:tabs>
+          <w:tab w:val="num" w:pos="5040"/>
+        </w:tabs>
+        <w:ind w:left="5040" w:hanging="360"/>
+      </w:pPr>
+    </w:lvl>
+    <w:lvl w:ilvl="7" w:tentative="1">
+      <w:start w:val="1"/>
+      <w:numFmt w:val="decimal"/>
+      <w:lvlText w:val="%8."/>
+      <w:lvlJc w:val="left"/>
+      <w:pPr>
+        <w:tabs>
+          <w:tab w:val="num" w:pos="5760"/>
+        </w:tabs>
+        <w:ind w:left="5760" w:hanging="360"/>
+      </w:pPr>
+    </w:lvl>
+    <w:lvl w:ilvl="8" w:tentative="1">
+      <w:start w:val="1"/>
+      <w:numFmt w:val="decimal"/>
+      <w:lvlText w:val="%9."/>
+      <w:lvlJc w:val="left"/>
+      <w:pPr>
+        <w:tabs>
+          <w:tab w:val="num" w:pos="6480"/>
+        </w:tabs>
+        <w:ind w:left="6480" w:hanging="360"/>
+      </w:pPr>
+    </w:lvl>
+  </w:abstractNum>
+  <w:abstractNum w:abstractNumId="6" w15:restartNumberingAfterBreak="0">
+    <w:nsid w:val="40721BBD"/>
+    <w:multiLevelType w:val="multilevel"/>
+    <w:tmpl w:val="CC4C3F98"/>
+    <w:lvl w:ilvl="0">
+      <w:start w:val="2"/>
+      <w:numFmt w:val="decimal"/>
+      <w:lvlText w:val="%1."/>
+      <w:lvlJc w:val="left"/>
+      <w:pPr>
+        <w:tabs>
+          <w:tab w:val="num" w:pos="720"/>
+        </w:tabs>
+        <w:ind w:left="720" w:hanging="360"/>
+      </w:pPr>
+    </w:lvl>
+    <w:lvl w:ilvl="1">
+      <w:start w:val="7"/>
+      <w:numFmt w:val="lowerLetter"/>
+      <w:lvlText w:val="%2."/>
+      <w:lvlJc w:val="left"/>
+      <w:pPr>
+        <w:tabs>
+          <w:tab w:val="num" w:pos="1440"/>
+        </w:tabs>
+        <w:ind w:left="1440" w:hanging="360"/>
+      </w:pPr>
+    </w:lvl>
+    <w:lvl w:ilvl="2" w:tentative="1">
+      <w:start w:val="1"/>
+      <w:numFmt w:val="decimal"/>
+      <w:lvlText w:val="%3."/>
+      <w:lvlJc w:val="left"/>
+      <w:pPr>
+        <w:tabs>
+          <w:tab w:val="num" w:pos="2160"/>
+        </w:tabs>
+        <w:ind w:left="2160" w:hanging="360"/>
+      </w:pPr>
+    </w:lvl>
+    <w:lvl w:ilvl="3" w:tentative="1">
+      <w:start w:val="1"/>
+      <w:numFmt w:val="decimal"/>
+      <w:lvlText w:val="%4."/>
+      <w:lvlJc w:val="left"/>
+      <w:pPr>
+        <w:tabs>
+          <w:tab w:val="num" w:pos="2880"/>
+        </w:tabs>
+        <w:ind w:left="2880" w:hanging="360"/>
+      </w:pPr>
+    </w:lvl>
+    <w:lvl w:ilvl="4" w:tentative="1">
+      <w:start w:val="1"/>
+      <w:numFmt w:val="decimal"/>
+      <w:lvlText w:val="%5."/>
+      <w:lvlJc w:val="left"/>
+      <w:pPr>
+        <w:tabs>
+          <w:tab w:val="num" w:pos="3600"/>
+        </w:tabs>
+        <w:ind w:left="3600" w:hanging="360"/>
+      </w:pPr>
+    </w:lvl>
+    <w:lvl w:ilvl="5" w:tentative="1">
+      <w:start w:val="1"/>
+      <w:numFmt w:val="decimal"/>
+      <w:lvlText w:val="%6."/>
+      <w:lvlJc w:val="left"/>
+      <w:pPr>
+        <w:tabs>
+          <w:tab w:val="num" w:pos="4320"/>
+        </w:tabs>
+        <w:ind w:left="4320" w:hanging="360"/>
+      </w:pPr>
+    </w:lvl>
+    <w:lvl w:ilvl="6" w:tentative="1">
+      <w:start w:val="1"/>
+      <w:numFmt w:val="decimal"/>
+      <w:lvlText w:val="%7."/>
+      <w:lvlJc w:val="left"/>
+      <w:pPr>
+        <w:tabs>
+          <w:tab w:val="num" w:pos="5040"/>
+        </w:tabs>
+        <w:ind w:left="5040" w:hanging="360"/>
+      </w:pPr>
+    </w:lvl>
+    <w:lvl w:ilvl="7" w:tentative="1">
+      <w:start w:val="1"/>
+      <w:numFmt w:val="decimal"/>
+      <w:lvlText w:val="%8."/>
+      <w:lvlJc w:val="left"/>
+      <w:pPr>
+        <w:tabs>
+          <w:tab w:val="num" w:pos="5760"/>
+        </w:tabs>
+        <w:ind w:left="5760" w:hanging="360"/>
+      </w:pPr>
+    </w:lvl>
+    <w:lvl w:ilvl="8" w:tentative="1">
+      <w:start w:val="1"/>
+      <w:numFmt w:val="decimal"/>
+      <w:lvlText w:val="%9."/>
+      <w:lvlJc w:val="left"/>
+      <w:pPr>
+        <w:tabs>
+          <w:tab w:val="num" w:pos="6480"/>
+        </w:tabs>
+        <w:ind w:left="6480" w:hanging="360"/>
+      </w:pPr>
+    </w:lvl>
+  </w:abstractNum>
+  <w:abstractNum w:abstractNumId="7" w15:restartNumberingAfterBreak="0">
+    <w:nsid w:val="62C32F24"/>
+    <w:multiLevelType w:val="multilevel"/>
+    <w:tmpl w:val="660A08F4"/>
+    <w:lvl w:ilvl="0">
+      <w:start w:val="2"/>
+      <w:numFmt w:val="decimal"/>
+      <w:lvlText w:val="%1."/>
+      <w:lvlJc w:val="left"/>
+      <w:pPr>
+        <w:tabs>
+          <w:tab w:val="num" w:pos="720"/>
+        </w:tabs>
+        <w:ind w:left="720" w:hanging="360"/>
+      </w:pPr>
+    </w:lvl>
+    <w:lvl w:ilvl="1">
+      <w:start w:val="7"/>
+      <w:numFmt w:val="lowerLetter"/>
+      <w:lvlText w:val="%2."/>
+      <w:lvlJc w:val="left"/>
+      <w:pPr>
+        <w:tabs>
+          <w:tab w:val="num" w:pos="1440"/>
+        </w:tabs>
+        <w:ind w:left="1440" w:hanging="360"/>
+      </w:pPr>
+    </w:lvl>
+    <w:lvl w:ilvl="2">
+      <w:start w:val="2"/>
+      <w:numFmt w:val="lowerRoman"/>
+      <w:lvlText w:val="%3."/>
+      <w:lvlJc w:val="right"/>
+      <w:pPr>
+        <w:tabs>
+          <w:tab w:val="num" w:pos="2160"/>
+        </w:tabs>
+        <w:ind w:left="2160" w:hanging="360"/>
+      </w:pPr>
+    </w:lvl>
+    <w:lvl w:ilvl="3">
+      <w:start w:val="1"/>
+      <w:numFmt w:val="decimal"/>
+      <w:lvlText w:val="%4."/>
+      <w:lvlJc w:val="left"/>
+      <w:pPr>
+        <w:tabs>
+          <w:tab w:val="num" w:pos="2880"/>
+        </w:tabs>
+        <w:ind w:left="2880" w:hanging="360"/>
+      </w:pPr>
+    </w:lvl>
+    <w:lvl w:ilvl="4" w:tentative="1">
+      <w:start w:val="1"/>
+      <w:numFmt w:val="decimal"/>
+      <w:lvlText w:val="%5."/>
+      <w:lvlJc w:val="left"/>
+      <w:pPr>
+        <w:tabs>
+          <w:tab w:val="num" w:pos="3600"/>
+        </w:tabs>
+        <w:ind w:left="3600" w:hanging="360"/>
+      </w:pPr>
+    </w:lvl>
+    <w:lvl w:ilvl="5" w:tentative="1">
+      <w:start w:val="1"/>
+      <w:numFmt w:val="decimal"/>
+      <w:lvlText w:val="%6."/>
+      <w:lvlJc w:val="left"/>
+      <w:pPr>
+        <w:tabs>
+          <w:tab w:val="num" w:pos="4320"/>
+        </w:tabs>
+        <w:ind w:left="4320" w:hanging="360"/>
+      </w:pPr>
+    </w:lvl>
+    <w:lvl w:ilvl="6" w:tentative="1">
+      <w:start w:val="1"/>
+      <w:numFmt w:val="decimal"/>
+      <w:lvlText w:val="%7."/>
+      <w:lvlJc w:val="left"/>
+      <w:pPr>
+        <w:tabs>
+          <w:tab w:val="num" w:pos="5040"/>
+        </w:tabs>
+        <w:ind w:left="5040" w:hanging="360"/>
+      </w:pPr>
+    </w:lvl>
+    <w:lvl w:ilvl="7" w:tentative="1">
+      <w:start w:val="1"/>
+      <w:numFmt w:val="decimal"/>
+      <w:lvlText w:val="%8."/>
+      <w:lvlJc w:val="left"/>
+      <w:pPr>
+        <w:tabs>
+          <w:tab w:val="num" w:pos="5760"/>
+        </w:tabs>
+        <w:ind w:left="5760" w:hanging="360"/>
+      </w:pPr>
+    </w:lvl>
+    <w:lvl w:ilvl="8" w:tentative="1">
+      <w:start w:val="1"/>
+      <w:numFmt w:val="decimal"/>
+      <w:lvlText w:val="%9."/>
+      <w:lvlJc w:val="left"/>
+      <w:pPr>
+        <w:tabs>
+          <w:tab w:val="num" w:pos="6480"/>
+        </w:tabs>
+        <w:ind w:left="6480" w:hanging="360"/>
+      </w:pPr>
+    </w:lvl>
+  </w:abstractNum>
+  <w:abstractNum w:abstractNumId="8" w15:restartNumberingAfterBreak="0">
+    <w:nsid w:val="66E770FD"/>
+    <w:multiLevelType w:val="multilevel"/>
+    <w:tmpl w:val="CCE03842"/>
+    <w:lvl w:ilvl="0">
+      <w:start w:val="2"/>
+      <w:numFmt w:val="decimal"/>
+      <w:lvlText w:val="%1."/>
+      <w:lvlJc w:val="left"/>
+      <w:pPr>
+        <w:tabs>
+          <w:tab w:val="num" w:pos="720"/>
+        </w:tabs>
+        <w:ind w:left="720" w:hanging="360"/>
+      </w:pPr>
+    </w:lvl>
+    <w:lvl w:ilvl="1">
+      <w:start w:val="7"/>
+      <w:numFmt w:val="lowerLetter"/>
+      <w:lvlText w:val="%2."/>
+      <w:lvlJc w:val="left"/>
+      <w:pPr>
+        <w:tabs>
+          <w:tab w:val="num" w:pos="1440"/>
+        </w:tabs>
+        <w:ind w:left="1440" w:hanging="360"/>
+      </w:pPr>
+    </w:lvl>
+    <w:lvl w:ilvl="2">
+      <w:start w:val="3"/>
+      <w:numFmt w:val="lowerRoman"/>
+      <w:lvlText w:val="%3."/>
+      <w:lvlJc w:val="right"/>
+      <w:pPr>
+        <w:tabs>
+          <w:tab w:val="num" w:pos="2160"/>
+        </w:tabs>
+        <w:ind w:left="2160" w:hanging="360"/>
+      </w:pPr>
+    </w:lvl>
+    <w:lvl w:ilvl="3">
+      <w:start w:val="1"/>
+      <w:numFmt w:val="decimal"/>
+      <w:lvlText w:val="%4."/>
+      <w:lvlJc w:val="left"/>
+      <w:pPr>
+        <w:tabs>
+          <w:tab w:val="num" w:pos="2880"/>
+        </w:tabs>
+        <w:ind w:left="2880" w:hanging="360"/>
+      </w:pPr>
+    </w:lvl>
+    <w:lvl w:ilvl="4" w:tentative="1">
+      <w:start w:val="1"/>
+      <w:numFmt w:val="decimal"/>
+      <w:lvlText w:val="%5."/>
+      <w:lvlJc w:val="left"/>
+      <w:pPr>
+        <w:tabs>
+          <w:tab w:val="num" w:pos="3600"/>
+        </w:tabs>
+        <w:ind w:left="3600" w:hanging="360"/>
+      </w:pPr>
+    </w:lvl>
+    <w:lvl w:ilvl="5" w:tentative="1">
+      <w:start w:val="1"/>
+      <w:numFmt w:val="decimal"/>
+      <w:lvlText w:val="%6."/>
+      <w:lvlJc w:val="left"/>
+      <w:pPr>
+        <w:tabs>
+          <w:tab w:val="num" w:pos="4320"/>
+        </w:tabs>
+        <w:ind w:left="4320" w:hanging="360"/>
+      </w:pPr>
+    </w:lvl>
+    <w:lvl w:ilvl="6" w:tentative="1">
+      <w:start w:val="1"/>
+      <w:numFmt w:val="decimal"/>
+      <w:lvlText w:val="%7."/>
+      <w:lvlJc w:val="left"/>
+      <w:pPr>
+        <w:tabs>
+          <w:tab w:val="num" w:pos="5040"/>
+        </w:tabs>
+        <w:ind w:left="5040" w:hanging="360"/>
+      </w:pPr>
+    </w:lvl>
+    <w:lvl w:ilvl="7" w:tentative="1">
+      <w:start w:val="1"/>
+      <w:numFmt w:val="decimal"/>
+      <w:lvlText w:val="%8."/>
+      <w:lvlJc w:val="left"/>
+      <w:pPr>
+        <w:tabs>
+          <w:tab w:val="num" w:pos="5760"/>
+        </w:tabs>
+        <w:ind w:left="5760" w:hanging="360"/>
+      </w:pPr>
+    </w:lvl>
+    <w:lvl w:ilvl="8" w:tentative="1">
+      <w:start w:val="1"/>
+      <w:numFmt w:val="decimal"/>
+      <w:lvlText w:val="%9."/>
+      <w:lvlJc w:val="left"/>
+      <w:pPr>
+        <w:tabs>
+          <w:tab w:val="num" w:pos="6480"/>
+        </w:tabs>
+        <w:ind w:left="6480" w:hanging="360"/>
+      </w:pPr>
+    </w:lvl>
+  </w:abstractNum>
+  <w:abstractNum w:abstractNumId="9" w15:restartNumberingAfterBreak="0">
+    <w:nsid w:val="6E545FB3"/>
+    <w:multiLevelType w:val="multilevel"/>
+    <w:tmpl w:val="29ACFA9E"/>
+    <w:lvl w:ilvl="0">
+      <w:start w:val="2"/>
+      <w:numFmt w:val="decimal"/>
+      <w:lvlText w:val="%1."/>
+      <w:lvlJc w:val="left"/>
+      <w:pPr>
+        <w:tabs>
+          <w:tab w:val="num" w:pos="720"/>
+        </w:tabs>
+        <w:ind w:left="720" w:hanging="360"/>
+      </w:pPr>
+    </w:lvl>
+    <w:lvl w:ilvl="1">
+      <w:start w:val="2"/>
+      <w:numFmt w:val="lowerLetter"/>
+      <w:lvlText w:val="%2."/>
+      <w:lvlJc w:val="left"/>
+      <w:pPr>
+        <w:tabs>
+          <w:tab w:val="num" w:pos="1440"/>
+        </w:tabs>
+        <w:ind w:left="1440" w:hanging="360"/>
+      </w:pPr>
+    </w:lvl>
+    <w:lvl w:ilvl="2" w:tentative="1">
+      <w:start w:val="1"/>
+      <w:numFmt w:val="decimal"/>
+      <w:lvlText w:val="%3."/>
+      <w:lvlJc w:val="left"/>
+      <w:pPr>
+        <w:tabs>
+          <w:tab w:val="num" w:pos="2160"/>
+        </w:tabs>
+        <w:ind w:left="2160" w:hanging="360"/>
+      </w:pPr>
+    </w:lvl>
+    <w:lvl w:ilvl="3" w:tentative="1">
+      <w:start w:val="1"/>
+      <w:numFmt w:val="decimal"/>
+      <w:lvlText w:val="%4."/>
+      <w:lvlJc w:val="left"/>
+      <w:pPr>
+        <w:tabs>
+          <w:tab w:val="num" w:pos="2880"/>
+        </w:tabs>
+        <w:ind w:left="2880" w:hanging="360"/>
+      </w:pPr>
+    </w:lvl>
+    <w:lvl w:ilvl="4" w:tentative="1">
+      <w:start w:val="1"/>
+      <w:numFmt w:val="decimal"/>
+      <w:lvlText w:val="%5."/>
+      <w:lvlJc w:val="left"/>
+      <w:pPr>
+        <w:tabs>
+          <w:tab w:val="num" w:pos="3600"/>
+        </w:tabs>
+        <w:ind w:left="3600" w:hanging="360"/>
+      </w:pPr>
+    </w:lvl>
+    <w:lvl w:ilvl="5" w:tentative="1">
+      <w:start w:val="1"/>
+      <w:numFmt w:val="decimal"/>
+      <w:lvlText w:val="%6."/>
+      <w:lvlJc w:val="left"/>
+      <w:pPr>
+        <w:tabs>
+          <w:tab w:val="num" w:pos="4320"/>
+        </w:tabs>
+        <w:ind w:left="4320" w:hanging="360"/>
+      </w:pPr>
+    </w:lvl>
+    <w:lvl w:ilvl="6" w:tentative="1">
+      <w:start w:val="1"/>
+      <w:numFmt w:val="decimal"/>
+      <w:lvlText w:val="%7."/>
+      <w:lvlJc w:val="left"/>
+      <w:pPr>
+        <w:tabs>
+          <w:tab w:val="num" w:pos="5040"/>
+        </w:tabs>
+        <w:ind w:left="5040" w:hanging="360"/>
+      </w:pPr>
+    </w:lvl>
+    <w:lvl w:ilvl="7" w:tentative="1">
+      <w:start w:val="1"/>
+      <w:numFmt w:val="decimal"/>
+      <w:lvlText w:val="%8."/>
+      <w:lvlJc w:val="left"/>
+      <w:pPr>
+        <w:tabs>
+          <w:tab w:val="num" w:pos="5760"/>
+        </w:tabs>
+        <w:ind w:left="5760" w:hanging="360"/>
+      </w:pPr>
+    </w:lvl>
+    <w:lvl w:ilvl="8" w:tentative="1">
+      <w:start w:val="1"/>
+      <w:numFmt w:val="decimal"/>
+      <w:lvlText w:val="%9."/>
+      <w:lvlJc w:val="left"/>
+      <w:pPr>
+        <w:tabs>
+          <w:tab w:val="num" w:pos="6480"/>
+        </w:tabs>
+        <w:ind w:left="6480" w:hanging="360"/>
+      </w:pPr>
+    </w:lvl>
+  </w:abstractNum>
+  <w:num w:numId="1">
+    <w:abstractNumId w:val="4"/>
+  </w:num>
+  <w:num w:numId="2">
+    <w:abstractNumId w:val="9"/>
+  </w:num>
+  <w:num w:numId="3">
+    <w:abstractNumId w:val="0"/>
+  </w:num>
+  <w:num w:numId="4">
+    <w:abstractNumId w:val="3"/>
+  </w:num>
+  <w:num w:numId="5">
+    <w:abstractNumId w:val="5"/>
+  </w:num>
+  <w:num w:numId="6">
+    <w:abstractNumId w:val="2"/>
+  </w:num>
+  <w:num w:numId="7">
+    <w:abstractNumId w:val="6"/>
+  </w:num>
+  <w:num w:numId="8">
+    <w:abstractNumId w:val="1"/>
+  </w:num>
+  <w:num w:numId="9">
+    <w:abstractNumId w:val="7"/>
+  </w:num>
+  <w:num w:numId="10">
+    <w:abstractNumId w:val="8"/>
+  </w:num>
+</w:numbering>
 </file>
 
 <file path=word/people.xml><?xml version="1.0" encoding="utf-8"?>

</xml_diff>

<commit_message>
UK Macro - scaling for mobile
re-scaled charts for mobile screen
</commit_message>
<xml_diff>
--- a/DataHub sources.docx
+++ b/DataHub sources.docx
@@ -1629,7 +1629,25 @@
           <w:sz w:val="22"/>
           <w:szCs w:val="22"/>
         </w:rPr>
-        <w:t xml:space="preserve"> (M7): </w:t>
+        <w:t xml:space="preserve"> (M</w:t>
+      </w:r>
+      <w:r>
+        <w:rPr>
+          <w:rFonts w:ascii="Calibri" w:eastAsia="Times New Roman" w:hAnsi="Calibri" w:cs="Times New Roman"/>
+          <w:color w:val="00B050"/>
+          <w:sz w:val="22"/>
+          <w:szCs w:val="22"/>
+        </w:rPr>
+        <w:t>8</w:t>
+      </w:r>
+      <w:r>
+        <w:rPr>
+          <w:rFonts w:ascii="Calibri" w:eastAsia="Times New Roman" w:hAnsi="Calibri" w:cs="Times New Roman"/>
+          <w:color w:val="00B050"/>
+          <w:sz w:val="22"/>
+          <w:szCs w:val="22"/>
+        </w:rPr>
+        <w:t xml:space="preserve">): </w:t>
       </w:r>
       <w:r>
         <w:rPr>
@@ -1784,7 +1802,25 @@
           <w:sz w:val="22"/>
           <w:szCs w:val="22"/>
         </w:rPr>
-        <w:t xml:space="preserve"> (M8): </w:t>
+        <w:t xml:space="preserve"> (M</w:t>
+      </w:r>
+      <w:r>
+        <w:rPr>
+          <w:rFonts w:ascii="Calibri" w:eastAsia="Times New Roman" w:hAnsi="Calibri" w:cs="Times New Roman"/>
+          <w:color w:val="00B050"/>
+          <w:sz w:val="22"/>
+          <w:szCs w:val="22"/>
+        </w:rPr>
+        <w:t>9</w:t>
+      </w:r>
+      <w:r>
+        <w:rPr>
+          <w:rFonts w:ascii="Calibri" w:eastAsia="Times New Roman" w:hAnsi="Calibri" w:cs="Times New Roman"/>
+          <w:color w:val="00B050"/>
+          <w:sz w:val="22"/>
+          <w:szCs w:val="22"/>
+        </w:rPr>
+        <w:t xml:space="preserve">): </w:t>
       </w:r>
       <w:hyperlink r:id="rId23" w:history="1">
         <w:r>
@@ -1863,7 +1899,25 @@
           <w:sz w:val="22"/>
           <w:szCs w:val="22"/>
         </w:rPr>
-        <w:t xml:space="preserve"> (M9): </w:t>
+        <w:t xml:space="preserve"> (M</w:t>
+      </w:r>
+      <w:r>
+        <w:rPr>
+          <w:rFonts w:ascii="Calibri" w:eastAsia="Times New Roman" w:hAnsi="Calibri" w:cs="Times New Roman"/>
+          <w:color w:val="00B050"/>
+          <w:sz w:val="22"/>
+          <w:szCs w:val="22"/>
+        </w:rPr>
+        <w:t>10</w:t>
+      </w:r>
+      <w:r>
+        <w:rPr>
+          <w:rFonts w:ascii="Calibri" w:eastAsia="Times New Roman" w:hAnsi="Calibri" w:cs="Times New Roman"/>
+          <w:color w:val="00B050"/>
+          <w:sz w:val="22"/>
+          <w:szCs w:val="22"/>
+        </w:rPr>
+        <w:t xml:space="preserve">): </w:t>
       </w:r>
       <w:hyperlink r:id="rId24" w:history="1">
         <w:r>

</xml_diff>